<commit_message>
PSET 2 - edit
</commit_message>
<xml_diff>
--- a/pset2/Minh Duong - pset 2 -  Report.docx
+++ b/pset2/Minh Duong - pset 2 -  Report.docx
@@ -841,19 +841,41 @@
         </w:rPr>
         <w:t xml:space="preserve">schools </w:t>
       </w:r>
-      <w:proofErr w:type="gramStart"/>
-      <w:r>
-        <w:rPr>
-          <w:rFonts w:ascii="Times New Roman" w:hAnsi="Times New Roman" w:cs="Times New Roman"/>
-        </w:rPr>
-        <w:t>are</w:t>
-      </w:r>
-      <w:proofErr w:type="gramEnd"/>
-      <w:r>
-        <w:rPr>
-          <w:rFonts w:ascii="Times New Roman" w:hAnsi="Times New Roman" w:cs="Times New Roman"/>
-        </w:rPr>
-        <w:t xml:space="preserve"> different in 2014</w:t>
+      <w:r>
+        <w:rPr>
+          <w:rFonts w:ascii="Times New Roman" w:hAnsi="Times New Roman" w:cs="Times New Roman"/>
+        </w:rPr>
+        <w:t>is</w:t>
+      </w:r>
+      <w:r>
+        <w:rPr>
+          <w:rFonts w:ascii="Times New Roman" w:hAnsi="Times New Roman" w:cs="Times New Roman"/>
+        </w:rPr>
+        <w:t xml:space="preserve"> </w:t>
+      </w:r>
+      <w:r>
+        <w:rPr>
+          <w:rFonts w:ascii="Times New Roman" w:hAnsi="Times New Roman" w:cs="Times New Roman"/>
+        </w:rPr>
+        <w:t>not</w:t>
+      </w:r>
+      <w:r>
+        <w:rPr>
+          <w:rFonts w:ascii="Times New Roman" w:hAnsi="Times New Roman" w:cs="Times New Roman"/>
+        </w:rPr>
+        <w:t xml:space="preserve"> </w:t>
+      </w:r>
+      <w:r>
+        <w:rPr>
+          <w:rFonts w:ascii="Times New Roman" w:hAnsi="Times New Roman" w:cs="Times New Roman"/>
+        </w:rPr>
+        <w:t xml:space="preserve">different </w:t>
+      </w:r>
+      <w:r>
+        <w:rPr>
+          <w:rFonts w:ascii="Times New Roman" w:hAnsi="Times New Roman" w:cs="Times New Roman"/>
+        </w:rPr>
+        <w:t>in 2014</w:t>
       </w:r>
       <w:r>
         <w:rPr>
@@ -879,19 +901,93 @@
         </w:rPr>
         <w:t xml:space="preserve"> of the two schools </w:t>
       </w:r>
-      <w:proofErr w:type="gramStart"/>
-      <w:r>
-        <w:rPr>
-          <w:rFonts w:ascii="Times New Roman" w:hAnsi="Times New Roman" w:cs="Times New Roman"/>
-        </w:rPr>
-        <w:t>are</w:t>
-      </w:r>
-      <w:proofErr w:type="gramEnd"/>
-      <w:r>
-        <w:rPr>
-          <w:rFonts w:ascii="Times New Roman" w:hAnsi="Times New Roman" w:cs="Times New Roman"/>
-        </w:rPr>
-        <w:t xml:space="preserve"> not statistically different in 2014</w:t>
+      <w:r>
+        <w:rPr>
+          <w:rFonts w:ascii="Times New Roman" w:hAnsi="Times New Roman" w:cs="Times New Roman"/>
+        </w:rPr>
+        <w:t>is</w:t>
+      </w:r>
+      <w:r>
+        <w:rPr>
+          <w:rFonts w:ascii="Times New Roman" w:hAnsi="Times New Roman" w:cs="Times New Roman"/>
+        </w:rPr>
+        <w:t xml:space="preserve"> statistically different in 2014</w:t>
+      </w:r>
+      <w:r>
+        <w:rPr>
+          <w:rFonts w:ascii="Times New Roman" w:hAnsi="Times New Roman" w:cs="Times New Roman"/>
+        </w:rPr>
+        <w:t>.</w:t>
+      </w:r>
+    </w:p>
+    <w:p>
+      <w:pPr>
+        <w:pStyle w:val="ListParagraph"/>
+        <w:spacing w:line="360" w:lineRule="auto"/>
+        <w:ind w:left="1080"/>
+        <w:rPr>
+          <w:rFonts w:ascii="Times New Roman" w:hAnsi="Times New Roman" w:cs="Times New Roman"/>
+        </w:rPr>
+      </w:pPr>
+      <w:r>
+        <w:rPr>
+          <w:rFonts w:ascii="Times New Roman" w:hAnsi="Times New Roman" w:cs="Times New Roman"/>
+        </w:rPr>
+        <w:t xml:space="preserve">As a piece of additional information, </w:t>
+      </w:r>
+      <w:r>
+        <w:rPr>
+          <w:rFonts w:ascii="Times New Roman" w:hAnsi="Times New Roman" w:cs="Times New Roman"/>
+        </w:rPr>
+        <w:t xml:space="preserve">running the one-sided t-test with the alternative hypothesis that the </w:t>
+      </w:r>
+      <w:r>
+        <w:rPr>
+          <w:rFonts w:ascii="Times New Roman" w:hAnsi="Times New Roman" w:cs="Times New Roman"/>
+        </w:rPr>
+        <w:t>Lincoln</w:t>
+      </w:r>
+      <w:r>
+        <w:rPr>
+          <w:rFonts w:ascii="Times New Roman" w:hAnsi="Times New Roman" w:cs="Times New Roman"/>
+        </w:rPr>
+        <w:t xml:space="preserve"> school has </w:t>
+      </w:r>
+      <w:r>
+        <w:rPr>
+          <w:rFonts w:ascii="Times New Roman" w:hAnsi="Times New Roman" w:cs="Times New Roman"/>
+        </w:rPr>
+        <w:t>smaller score results in p-value = 0.01 &lt; 0.05</w:t>
+      </w:r>
+      <w:r>
+        <w:rPr>
+          <w:rFonts w:ascii="Times New Roman" w:hAnsi="Times New Roman" w:cs="Times New Roman"/>
+        </w:rPr>
+        <w:t xml:space="preserve">, which indicates that the Kennedy school had </w:t>
+      </w:r>
+      <w:r>
+        <w:rPr>
+          <w:rFonts w:ascii="Times New Roman" w:hAnsi="Times New Roman" w:cs="Times New Roman"/>
+        </w:rPr>
+        <w:t xml:space="preserve">statistically significantly greater test scores </w:t>
+      </w:r>
+      <w:r>
+        <w:rPr>
+          <w:rFonts w:ascii="Times New Roman" w:hAnsi="Times New Roman" w:cs="Times New Roman"/>
+        </w:rPr>
+        <w:t>compared to the Lincoln school</w:t>
+      </w:r>
+      <w:r>
+        <w:rPr>
+          <w:rFonts w:ascii="Times New Roman" w:hAnsi="Times New Roman" w:cs="Times New Roman"/>
+        </w:rPr>
+        <w:t xml:space="preserve"> in 2014</w:t>
+      </w:r>
+      <w:r>
+        <w:rPr>
+          <w:rFonts w:ascii="Times New Roman" w:hAnsi="Times New Roman" w:cs="Times New Roman"/>
+        </w:rPr>
+        <w:t>.</w:t>
       </w:r>
     </w:p>
     <w:p>
@@ -1006,14 +1102,12 @@
         </w:rPr>
         <w:t xml:space="preserve">schools </w:t>
       </w:r>
-      <w:proofErr w:type="gramStart"/>
-      <w:r>
-        <w:rPr>
-          <w:rFonts w:ascii="Times New Roman" w:hAnsi="Times New Roman" w:cs="Times New Roman"/>
-        </w:rPr>
-        <w:t>are</w:t>
-      </w:r>
-      <w:proofErr w:type="gramEnd"/>
+      <w:r>
+        <w:rPr>
+          <w:rFonts w:ascii="Times New Roman" w:hAnsi="Times New Roman" w:cs="Times New Roman"/>
+        </w:rPr>
+        <w:t>is not</w:t>
+      </w:r>
       <w:r>
         <w:rPr>
           <w:rFonts w:ascii="Times New Roman" w:hAnsi="Times New Roman" w:cs="Times New Roman"/>
@@ -1050,25 +1144,99 @@
         </w:rPr>
         <w:t xml:space="preserve"> of the two schools </w:t>
       </w:r>
-      <w:proofErr w:type="gramStart"/>
-      <w:r>
-        <w:rPr>
-          <w:rFonts w:ascii="Times New Roman" w:hAnsi="Times New Roman" w:cs="Times New Roman"/>
-        </w:rPr>
-        <w:t>are</w:t>
-      </w:r>
-      <w:proofErr w:type="gramEnd"/>
-      <w:r>
-        <w:rPr>
-          <w:rFonts w:ascii="Times New Roman" w:hAnsi="Times New Roman" w:cs="Times New Roman"/>
-        </w:rPr>
-        <w:t xml:space="preserve"> not statistically different in 201</w:t>
+      <w:r>
+        <w:rPr>
+          <w:rFonts w:ascii="Times New Roman" w:hAnsi="Times New Roman" w:cs="Times New Roman"/>
+        </w:rPr>
+        <w:t>is</w:t>
+      </w:r>
+      <w:r>
+        <w:rPr>
+          <w:rFonts w:ascii="Times New Roman" w:hAnsi="Times New Roman" w:cs="Times New Roman"/>
+        </w:rPr>
+        <w:t xml:space="preserve"> statistically different in 201</w:t>
       </w:r>
       <w:r>
         <w:rPr>
           <w:rFonts w:ascii="Times New Roman" w:hAnsi="Times New Roman" w:cs="Times New Roman"/>
         </w:rPr>
         <w:t>6</w:t>
+      </w:r>
+      <w:r>
+        <w:rPr>
+          <w:rFonts w:ascii="Times New Roman" w:hAnsi="Times New Roman" w:cs="Times New Roman"/>
+        </w:rPr>
+        <w:t>.</w:t>
+      </w:r>
+    </w:p>
+    <w:p>
+      <w:pPr>
+        <w:pStyle w:val="ListParagraph"/>
+        <w:spacing w:line="360" w:lineRule="auto"/>
+        <w:ind w:left="1080"/>
+        <w:rPr>
+          <w:rFonts w:ascii="Times New Roman" w:hAnsi="Times New Roman" w:cs="Times New Roman"/>
+        </w:rPr>
+      </w:pPr>
+      <w:r>
+        <w:rPr>
+          <w:rFonts w:ascii="Times New Roman" w:hAnsi="Times New Roman" w:cs="Times New Roman"/>
+        </w:rPr>
+        <w:t xml:space="preserve">As a piece of additional information, running the one-sided t-test with the alternative hypothesis that the </w:t>
+      </w:r>
+      <w:r>
+        <w:rPr>
+          <w:rFonts w:ascii="Times New Roman" w:hAnsi="Times New Roman" w:cs="Times New Roman"/>
+        </w:rPr>
+        <w:t>Lincoln</w:t>
+      </w:r>
+      <w:r>
+        <w:rPr>
+          <w:rFonts w:ascii="Times New Roman" w:hAnsi="Times New Roman" w:cs="Times New Roman"/>
+        </w:rPr>
+        <w:t xml:space="preserve"> school has </w:t>
+      </w:r>
+      <w:r>
+        <w:rPr>
+          <w:rFonts w:ascii="Times New Roman" w:hAnsi="Times New Roman" w:cs="Times New Roman"/>
+        </w:rPr>
+        <w:t>smaller score results in p-value = 0.01 &lt; 0.05</w:t>
+      </w:r>
+      <w:r>
+        <w:rPr>
+          <w:rFonts w:ascii="Times New Roman" w:hAnsi="Times New Roman" w:cs="Times New Roman"/>
+        </w:rPr>
+        <w:t xml:space="preserve">, which indicates that the Kennedy school had </w:t>
+      </w:r>
+      <w:r>
+        <w:rPr>
+          <w:rFonts w:ascii="Times New Roman" w:hAnsi="Times New Roman" w:cs="Times New Roman"/>
+        </w:rPr>
+        <w:t xml:space="preserve">statistically significantly greater test scores </w:t>
+      </w:r>
+      <w:r>
+        <w:rPr>
+          <w:rFonts w:ascii="Times New Roman" w:hAnsi="Times New Roman" w:cs="Times New Roman"/>
+        </w:rPr>
+        <w:t>compared to the Lincoln school</w:t>
+      </w:r>
+      <w:r>
+        <w:rPr>
+          <w:rFonts w:ascii="Times New Roman" w:hAnsi="Times New Roman" w:cs="Times New Roman"/>
+        </w:rPr>
+        <w:t xml:space="preserve"> in 201</w:t>
+      </w:r>
+      <w:r>
+        <w:rPr>
+          <w:rFonts w:ascii="Times New Roman" w:hAnsi="Times New Roman" w:cs="Times New Roman"/>
+        </w:rPr>
+        <w:t>6</w:t>
+      </w:r>
+      <w:r>
+        <w:rPr>
+          <w:rFonts w:ascii="Times New Roman" w:hAnsi="Times New Roman" w:cs="Times New Roman"/>
+        </w:rPr>
+        <w:t>.</w:t>
       </w:r>
     </w:p>
     <w:p>
@@ -1179,6 +1347,7 @@
         <w:rPr>
           <w:rFonts w:ascii="Times New Roman" w:hAnsi="Times New Roman" w:cs="Times New Roman"/>
         </w:rPr>
+        <w:lastRenderedPageBreak/>
         <w:t xml:space="preserve">As a piece of additional information, running the one-sided t-test with the alternative hypothesis that the Kennedy school has a larger proportion of students passing the exam gives out the p-value of 0.0001 &lt; 0.005, which indicates that the Kennedy school had </w:t>
       </w:r>
       <w:r>
@@ -1223,7 +1392,6 @@
           <w:b/>
           <w:bCs/>
         </w:rPr>
-        <w:lastRenderedPageBreak/>
         <w:t>Write a small report (4 or 5 sentences) based on the results from the above questions and</w:t>
       </w:r>
       <w:r>
@@ -1271,8 +1439,3318 @@
         <w:rPr>
           <w:rFonts w:ascii="Times New Roman" w:hAnsi="Times New Roman" w:cs="Times New Roman"/>
         </w:rPr>
-        <w:t>According to the data, both Lincoln and Kennedy Primary Schools have an overall average test score of 63. Additionally, both schools have experienced an increase in test scores from 2014 to 2016. Interestingly, despite the lack of statistical difference between the schools' scores, Kennedy has a larger proportion of students passing the test. These results suggest that while the overall average test scores are similar between the two schools, Kennedy may be more successful in ensuring that a higher proportion of their students pass the test. Overall, both schools should be commended for their efforts to improve student performance.</w:t>
-      </w:r>
+        <w:t>A comparison of test scores between Lincoln and Kennedy Primary Schools has revealed some interesting findings. The overall average test score for both schools is 63. Both schools have shown an increase in test scores from 2014 to 2016. Additionally, Kennedy Primary School has statistically higher scores than Lincoln Primary School, with a larger proportion of students passing the test. These results suggest that parents looking for high-performing schools may want to consider Kennedy Primary School over Lincoln Primary School.</w:t>
+      </w:r>
+      <w:r>
+        <w:rPr>
+          <w:rFonts w:ascii="Times New Roman" w:hAnsi="Times New Roman" w:cs="Times New Roman"/>
+        </w:rPr>
+        <w:br w:type="page"/>
+      </w:r>
+    </w:p>
+    <w:p>
+      <w:pPr>
+        <w:spacing w:line="360" w:lineRule="auto"/>
+        <w:jc w:val="center"/>
+        <w:rPr>
+          <w:rFonts w:ascii="Times New Roman" w:hAnsi="Times New Roman" w:cs="Times New Roman"/>
+          <w:sz w:val="40"/>
+          <w:szCs w:val="40"/>
+        </w:rPr>
+      </w:pPr>
+      <w:r>
+        <w:rPr>
+          <w:rFonts w:ascii="Times New Roman" w:hAnsi="Times New Roman" w:cs="Times New Roman"/>
+          <w:sz w:val="40"/>
+          <w:szCs w:val="40"/>
+        </w:rPr>
+        <w:lastRenderedPageBreak/>
+        <w:t>Addendum</w:t>
+      </w:r>
+    </w:p>
+    <w:p>
+      <w:pPr>
+        <w:spacing w:line="360" w:lineRule="auto"/>
+        <w:rPr>
+          <w:rFonts w:ascii="Times New Roman" w:hAnsi="Times New Roman" w:cs="Times New Roman"/>
+        </w:rPr>
+      </w:pPr>
+      <w:r>
+        <w:rPr>
+          <w:rFonts w:ascii="Times New Roman" w:hAnsi="Times New Roman" w:cs="Times New Roman"/>
+        </w:rPr>
+        <w:t xml:space="preserve">Project Repository: </w:t>
+      </w:r>
+      <w:hyperlink r:id="rId7" w:history="1">
+        <w:r>
+          <w:rPr>
+            <w:rStyle w:val="Hyperlink"/>
+            <w:rFonts w:ascii="Times New Roman" w:hAnsi="Times New Roman" w:cs="Times New Roman"/>
+          </w:rPr>
+          <w:t>https://github.com/MykeDuong/econ453</w:t>
+        </w:r>
+      </w:hyperlink>
+    </w:p>
+    <w:p>
+      <w:pPr>
+        <w:spacing w:line="360" w:lineRule="auto"/>
+        <w:rPr>
+          <w:rFonts w:ascii="Times New Roman" w:hAnsi="Times New Roman" w:cs="Times New Roman"/>
+        </w:rPr>
+      </w:pPr>
+      <w:r>
+        <w:rPr>
+          <w:rFonts w:ascii="Times New Roman" w:hAnsi="Times New Roman" w:cs="Times New Roman"/>
+        </w:rPr>
+        <w:t>R Script code:</w:t>
+      </w:r>
+    </w:p>
+    <w:p>
+      <w:pPr>
+        <w:pStyle w:val="PlainText"/>
+        <w:rPr>
+          <w:rFonts w:ascii="Courier New" w:hAnsi="Courier New" w:cs="Courier New"/>
+        </w:rPr>
+      </w:pPr>
+      <w:r>
+        <w:rPr>
+          <w:rFonts w:ascii="Courier New" w:hAnsi="Courier New" w:cs="Courier New"/>
+        </w:rPr>
+        <w:t>## Minh Duong - ECON 453 - pset2</w:t>
+      </w:r>
+    </w:p>
+    <w:p>
+      <w:pPr>
+        <w:pStyle w:val="PlainText"/>
+        <w:rPr>
+          <w:rFonts w:ascii="Courier New" w:hAnsi="Courier New" w:cs="Courier New"/>
+        </w:rPr>
+      </w:pPr>
+    </w:p>
+    <w:p>
+      <w:pPr>
+        <w:pStyle w:val="PlainText"/>
+        <w:rPr>
+          <w:rFonts w:ascii="Courier New" w:hAnsi="Courier New" w:cs="Courier New"/>
+        </w:rPr>
+      </w:pPr>
+      <w:proofErr w:type="gramStart"/>
+      <w:r>
+        <w:rPr>
+          <w:rFonts w:ascii="Courier New" w:hAnsi="Courier New" w:cs="Courier New"/>
+        </w:rPr>
+        <w:t>rm(</w:t>
+      </w:r>
+      <w:proofErr w:type="gramEnd"/>
+      <w:r>
+        <w:rPr>
+          <w:rFonts w:ascii="Courier New" w:hAnsi="Courier New" w:cs="Courier New"/>
+        </w:rPr>
+        <w:t>list = ls())</w:t>
+      </w:r>
+    </w:p>
+    <w:p>
+      <w:pPr>
+        <w:pStyle w:val="PlainText"/>
+        <w:rPr>
+          <w:rFonts w:ascii="Courier New" w:hAnsi="Courier New" w:cs="Courier New"/>
+        </w:rPr>
+      </w:pPr>
+    </w:p>
+    <w:p>
+      <w:pPr>
+        <w:pStyle w:val="PlainText"/>
+        <w:rPr>
+          <w:rFonts w:ascii="Courier New" w:hAnsi="Courier New" w:cs="Courier New"/>
+        </w:rPr>
+      </w:pPr>
+      <w:r>
+        <w:rPr>
+          <w:rFonts w:ascii="Courier New" w:hAnsi="Courier New" w:cs="Courier New"/>
+        </w:rPr>
+        <w:t>library(</w:t>
+      </w:r>
+      <w:proofErr w:type="spellStart"/>
+      <w:r>
+        <w:rPr>
+          <w:rFonts w:ascii="Courier New" w:hAnsi="Courier New" w:cs="Courier New"/>
+        </w:rPr>
+        <w:t>readxl</w:t>
+      </w:r>
+      <w:proofErr w:type="spellEnd"/>
+      <w:r>
+        <w:rPr>
+          <w:rFonts w:ascii="Courier New" w:hAnsi="Courier New" w:cs="Courier New"/>
+        </w:rPr>
+        <w:t>)</w:t>
+      </w:r>
+    </w:p>
+    <w:p>
+      <w:pPr>
+        <w:pStyle w:val="PlainText"/>
+        <w:rPr>
+          <w:rFonts w:ascii="Courier New" w:hAnsi="Courier New" w:cs="Courier New"/>
+        </w:rPr>
+      </w:pPr>
+    </w:p>
+    <w:p>
+      <w:pPr>
+        <w:pStyle w:val="PlainText"/>
+        <w:rPr>
+          <w:rFonts w:ascii="Courier New" w:hAnsi="Courier New" w:cs="Courier New"/>
+        </w:rPr>
+      </w:pPr>
+      <w:proofErr w:type="spellStart"/>
+      <w:proofErr w:type="gramStart"/>
+      <w:r>
+        <w:rPr>
+          <w:rFonts w:ascii="Courier New" w:hAnsi="Courier New" w:cs="Courier New"/>
+        </w:rPr>
+        <w:t>getwd</w:t>
+      </w:r>
+      <w:proofErr w:type="spellEnd"/>
+      <w:r>
+        <w:rPr>
+          <w:rFonts w:ascii="Courier New" w:hAnsi="Courier New" w:cs="Courier New"/>
+        </w:rPr>
+        <w:t>(</w:t>
+      </w:r>
+      <w:proofErr w:type="gramEnd"/>
+      <w:r>
+        <w:rPr>
+          <w:rFonts w:ascii="Courier New" w:hAnsi="Courier New" w:cs="Courier New"/>
+        </w:rPr>
+        <w:t>)</w:t>
+      </w:r>
+    </w:p>
+    <w:p>
+      <w:pPr>
+        <w:pStyle w:val="PlainText"/>
+        <w:rPr>
+          <w:rFonts w:ascii="Courier New" w:hAnsi="Courier New" w:cs="Courier New"/>
+        </w:rPr>
+      </w:pPr>
+      <w:proofErr w:type="spellStart"/>
+      <w:r>
+        <w:rPr>
+          <w:rFonts w:ascii="Courier New" w:hAnsi="Courier New" w:cs="Courier New"/>
+        </w:rPr>
+        <w:t>setwd</w:t>
+      </w:r>
+      <w:proofErr w:type="spellEnd"/>
+      <w:r>
+        <w:rPr>
+          <w:rFonts w:ascii="Courier New" w:hAnsi="Courier New" w:cs="Courier New"/>
+        </w:rPr>
+        <w:t>(</w:t>
+      </w:r>
+      <w:proofErr w:type="gramStart"/>
+      <w:r>
+        <w:rPr>
+          <w:rFonts w:ascii="Courier New" w:hAnsi="Courier New" w:cs="Courier New"/>
+        </w:rPr>
+        <w:t>"./</w:t>
+      </w:r>
+      <w:proofErr w:type="gramEnd"/>
+      <w:r>
+        <w:rPr>
+          <w:rFonts w:ascii="Courier New" w:hAnsi="Courier New" w:cs="Courier New"/>
+        </w:rPr>
+        <w:t>data/")</w:t>
+      </w:r>
+    </w:p>
+    <w:p>
+      <w:pPr>
+        <w:pStyle w:val="PlainText"/>
+        <w:rPr>
+          <w:rFonts w:ascii="Courier New" w:hAnsi="Courier New" w:cs="Courier New"/>
+        </w:rPr>
+      </w:pPr>
+    </w:p>
+    <w:p>
+      <w:pPr>
+        <w:pStyle w:val="PlainText"/>
+        <w:rPr>
+          <w:rFonts w:ascii="Courier New" w:hAnsi="Courier New" w:cs="Courier New"/>
+        </w:rPr>
+      </w:pPr>
+      <w:proofErr w:type="spellStart"/>
+      <w:r>
+        <w:rPr>
+          <w:rFonts w:ascii="Courier New" w:hAnsi="Courier New" w:cs="Courier New"/>
+        </w:rPr>
+        <w:t>score_data</w:t>
+      </w:r>
+      <w:proofErr w:type="spellEnd"/>
+      <w:r>
+        <w:rPr>
+          <w:rFonts w:ascii="Courier New" w:hAnsi="Courier New" w:cs="Courier New"/>
+        </w:rPr>
+        <w:t xml:space="preserve">&lt;- </w:t>
+      </w:r>
+      <w:proofErr w:type="spellStart"/>
+      <w:r>
+        <w:rPr>
+          <w:rFonts w:ascii="Courier New" w:hAnsi="Courier New" w:cs="Courier New"/>
+        </w:rPr>
+        <w:t>read_</w:t>
+      </w:r>
+      <w:proofErr w:type="gramStart"/>
+      <w:r>
+        <w:rPr>
+          <w:rFonts w:ascii="Courier New" w:hAnsi="Courier New" w:cs="Courier New"/>
+        </w:rPr>
+        <w:t>excel</w:t>
+      </w:r>
+      <w:proofErr w:type="spellEnd"/>
+      <w:r>
+        <w:rPr>
+          <w:rFonts w:ascii="Courier New" w:hAnsi="Courier New" w:cs="Courier New"/>
+        </w:rPr>
+        <w:t>(</w:t>
+      </w:r>
+      <w:proofErr w:type="gramEnd"/>
+      <w:r>
+        <w:rPr>
+          <w:rFonts w:ascii="Courier New" w:hAnsi="Courier New" w:cs="Courier New"/>
+        </w:rPr>
+        <w:t>"pset1_data.xlsx", sheet="scores")</w:t>
+      </w:r>
+    </w:p>
+    <w:p>
+      <w:pPr>
+        <w:pStyle w:val="PlainText"/>
+        <w:rPr>
+          <w:rFonts w:ascii="Courier New" w:hAnsi="Courier New" w:cs="Courier New"/>
+        </w:rPr>
+      </w:pPr>
+    </w:p>
+    <w:p>
+      <w:pPr>
+        <w:pStyle w:val="PlainText"/>
+        <w:rPr>
+          <w:rFonts w:ascii="Courier New" w:hAnsi="Courier New" w:cs="Courier New"/>
+        </w:rPr>
+      </w:pPr>
+      <w:r>
+        <w:rPr>
+          <w:rFonts w:ascii="Courier New" w:hAnsi="Courier New" w:cs="Courier New"/>
+        </w:rPr>
+        <w:t xml:space="preserve">## A. Using the data for both schools for both years, calculate a 95% </w:t>
+      </w:r>
+    </w:p>
+    <w:p>
+      <w:pPr>
+        <w:pStyle w:val="PlainText"/>
+        <w:rPr>
+          <w:rFonts w:ascii="Courier New" w:hAnsi="Courier New" w:cs="Courier New"/>
+        </w:rPr>
+      </w:pPr>
+      <w:r>
+        <w:rPr>
+          <w:rFonts w:ascii="Courier New" w:hAnsi="Courier New" w:cs="Courier New"/>
+        </w:rPr>
+        <w:t>## confidence interval for overall average test score.</w:t>
+      </w:r>
+    </w:p>
+    <w:p>
+      <w:pPr>
+        <w:pStyle w:val="PlainText"/>
+        <w:rPr>
+          <w:rFonts w:ascii="Courier New" w:hAnsi="Courier New" w:cs="Courier New"/>
+        </w:rPr>
+      </w:pPr>
+    </w:p>
+    <w:p>
+      <w:pPr>
+        <w:pStyle w:val="PlainText"/>
+        <w:rPr>
+          <w:rFonts w:ascii="Courier New" w:hAnsi="Courier New" w:cs="Courier New"/>
+        </w:rPr>
+      </w:pPr>
+      <w:r>
+        <w:rPr>
+          <w:rFonts w:ascii="Courier New" w:hAnsi="Courier New" w:cs="Courier New"/>
+        </w:rPr>
+        <w:t xml:space="preserve"># </w:t>
+      </w:r>
+      <w:proofErr w:type="gramStart"/>
+      <w:r>
+        <w:rPr>
+          <w:rFonts w:ascii="Courier New" w:hAnsi="Courier New" w:cs="Courier New"/>
+        </w:rPr>
+        <w:t>number</w:t>
+      </w:r>
+      <w:proofErr w:type="gramEnd"/>
+      <w:r>
+        <w:rPr>
+          <w:rFonts w:ascii="Courier New" w:hAnsi="Courier New" w:cs="Courier New"/>
+        </w:rPr>
+        <w:t xml:space="preserve"> of rows and degree of freedom</w:t>
+      </w:r>
+    </w:p>
+    <w:p>
+      <w:pPr>
+        <w:pStyle w:val="PlainText"/>
+        <w:rPr>
+          <w:rFonts w:ascii="Courier New" w:hAnsi="Courier New" w:cs="Courier New"/>
+        </w:rPr>
+      </w:pPr>
+      <w:r>
+        <w:rPr>
+          <w:rFonts w:ascii="Courier New" w:hAnsi="Courier New" w:cs="Courier New"/>
+        </w:rPr>
+        <w:t xml:space="preserve">n &lt;- </w:t>
+      </w:r>
+      <w:proofErr w:type="spellStart"/>
+      <w:r>
+        <w:rPr>
+          <w:rFonts w:ascii="Courier New" w:hAnsi="Courier New" w:cs="Courier New"/>
+        </w:rPr>
+        <w:t>nrow</w:t>
+      </w:r>
+      <w:proofErr w:type="spellEnd"/>
+      <w:r>
+        <w:rPr>
+          <w:rFonts w:ascii="Courier New" w:hAnsi="Courier New" w:cs="Courier New"/>
+        </w:rPr>
+        <w:t>(</w:t>
+      </w:r>
+      <w:proofErr w:type="spellStart"/>
+      <w:r>
+        <w:rPr>
+          <w:rFonts w:ascii="Courier New" w:hAnsi="Courier New" w:cs="Courier New"/>
+        </w:rPr>
+        <w:t>score_data</w:t>
+      </w:r>
+      <w:proofErr w:type="spellEnd"/>
+      <w:r>
+        <w:rPr>
+          <w:rFonts w:ascii="Courier New" w:hAnsi="Courier New" w:cs="Courier New"/>
+        </w:rPr>
+        <w:t>)</w:t>
+      </w:r>
+    </w:p>
+    <w:p>
+      <w:pPr>
+        <w:pStyle w:val="PlainText"/>
+        <w:rPr>
+          <w:rFonts w:ascii="Courier New" w:hAnsi="Courier New" w:cs="Courier New"/>
+        </w:rPr>
+      </w:pPr>
+      <w:proofErr w:type="spellStart"/>
+      <w:r>
+        <w:rPr>
+          <w:rFonts w:ascii="Courier New" w:hAnsi="Courier New" w:cs="Courier New"/>
+        </w:rPr>
+        <w:t>df</w:t>
+      </w:r>
+      <w:proofErr w:type="spellEnd"/>
+      <w:r>
+        <w:rPr>
+          <w:rFonts w:ascii="Courier New" w:hAnsi="Courier New" w:cs="Courier New"/>
+        </w:rPr>
+        <w:t xml:space="preserve"> &lt;- (n - 1)</w:t>
+      </w:r>
+    </w:p>
+    <w:p>
+      <w:pPr>
+        <w:pStyle w:val="PlainText"/>
+        <w:rPr>
+          <w:rFonts w:ascii="Courier New" w:hAnsi="Courier New" w:cs="Courier New"/>
+        </w:rPr>
+      </w:pPr>
+    </w:p>
+    <w:p>
+      <w:pPr>
+        <w:pStyle w:val="PlainText"/>
+        <w:rPr>
+          <w:rFonts w:ascii="Courier New" w:hAnsi="Courier New" w:cs="Courier New"/>
+        </w:rPr>
+      </w:pPr>
+      <w:r>
+        <w:rPr>
+          <w:rFonts w:ascii="Courier New" w:hAnsi="Courier New" w:cs="Courier New"/>
+        </w:rPr>
+        <w:t># Manual way of calculating</w:t>
+      </w:r>
+    </w:p>
+    <w:p>
+      <w:pPr>
+        <w:pStyle w:val="PlainText"/>
+        <w:rPr>
+          <w:rFonts w:ascii="Courier New" w:hAnsi="Courier New" w:cs="Courier New"/>
+        </w:rPr>
+      </w:pPr>
+      <w:r>
+        <w:rPr>
+          <w:rFonts w:ascii="Courier New" w:hAnsi="Courier New" w:cs="Courier New"/>
+        </w:rPr>
+        <w:t># mean(</w:t>
+      </w:r>
+      <w:proofErr w:type="spellStart"/>
+      <w:r>
+        <w:rPr>
+          <w:rFonts w:ascii="Courier New" w:hAnsi="Courier New" w:cs="Courier New"/>
+        </w:rPr>
+        <w:t>score_data$score</w:t>
+      </w:r>
+      <w:proofErr w:type="spellEnd"/>
+      <w:r>
+        <w:rPr>
+          <w:rFonts w:ascii="Courier New" w:hAnsi="Courier New" w:cs="Courier New"/>
+        </w:rPr>
+        <w:t>) + (</w:t>
+      </w:r>
+      <w:proofErr w:type="spellStart"/>
+      <w:r>
+        <w:rPr>
+          <w:rFonts w:ascii="Courier New" w:hAnsi="Courier New" w:cs="Courier New"/>
+        </w:rPr>
+        <w:t>sd</w:t>
+      </w:r>
+      <w:proofErr w:type="spellEnd"/>
+      <w:r>
+        <w:rPr>
+          <w:rFonts w:ascii="Courier New" w:hAnsi="Courier New" w:cs="Courier New"/>
+        </w:rPr>
+        <w:t>(</w:t>
+      </w:r>
+      <w:proofErr w:type="spellStart"/>
+      <w:r>
+        <w:rPr>
+          <w:rFonts w:ascii="Courier New" w:hAnsi="Courier New" w:cs="Courier New"/>
+        </w:rPr>
+        <w:t>score_data$score</w:t>
+      </w:r>
+      <w:proofErr w:type="spellEnd"/>
+      <w:r>
+        <w:rPr>
+          <w:rFonts w:ascii="Courier New" w:hAnsi="Courier New" w:cs="Courier New"/>
+        </w:rPr>
+        <w:t xml:space="preserve">) /sqrt(n)) * </w:t>
+      </w:r>
+      <w:proofErr w:type="gramStart"/>
+      <w:r>
+        <w:rPr>
+          <w:rFonts w:ascii="Courier New" w:hAnsi="Courier New" w:cs="Courier New"/>
+        </w:rPr>
+        <w:t>qt(</w:t>
+      </w:r>
+      <w:proofErr w:type="gramEnd"/>
+      <w:r>
+        <w:rPr>
+          <w:rFonts w:ascii="Courier New" w:hAnsi="Courier New" w:cs="Courier New"/>
+        </w:rPr>
+        <w:t xml:space="preserve">0.025, </w:t>
+      </w:r>
+      <w:proofErr w:type="spellStart"/>
+      <w:r>
+        <w:rPr>
+          <w:rFonts w:ascii="Courier New" w:hAnsi="Courier New" w:cs="Courier New"/>
+        </w:rPr>
+        <w:t>df</w:t>
+      </w:r>
+      <w:proofErr w:type="spellEnd"/>
+      <w:r>
+        <w:rPr>
+          <w:rFonts w:ascii="Courier New" w:hAnsi="Courier New" w:cs="Courier New"/>
+        </w:rPr>
+        <w:t>)</w:t>
+      </w:r>
+    </w:p>
+    <w:p>
+      <w:pPr>
+        <w:pStyle w:val="PlainText"/>
+        <w:rPr>
+          <w:rFonts w:ascii="Courier New" w:hAnsi="Courier New" w:cs="Courier New"/>
+        </w:rPr>
+      </w:pPr>
+      <w:r>
+        <w:rPr>
+          <w:rFonts w:ascii="Courier New" w:hAnsi="Courier New" w:cs="Courier New"/>
+        </w:rPr>
+        <w:t># mean(</w:t>
+      </w:r>
+      <w:proofErr w:type="spellStart"/>
+      <w:r>
+        <w:rPr>
+          <w:rFonts w:ascii="Courier New" w:hAnsi="Courier New" w:cs="Courier New"/>
+        </w:rPr>
+        <w:t>score_data$score</w:t>
+      </w:r>
+      <w:proofErr w:type="spellEnd"/>
+      <w:r>
+        <w:rPr>
+          <w:rFonts w:ascii="Courier New" w:hAnsi="Courier New" w:cs="Courier New"/>
+        </w:rPr>
+        <w:t>) + (</w:t>
+      </w:r>
+      <w:proofErr w:type="spellStart"/>
+      <w:r>
+        <w:rPr>
+          <w:rFonts w:ascii="Courier New" w:hAnsi="Courier New" w:cs="Courier New"/>
+        </w:rPr>
+        <w:t>sd</w:t>
+      </w:r>
+      <w:proofErr w:type="spellEnd"/>
+      <w:r>
+        <w:rPr>
+          <w:rFonts w:ascii="Courier New" w:hAnsi="Courier New" w:cs="Courier New"/>
+        </w:rPr>
+        <w:t>(</w:t>
+      </w:r>
+      <w:proofErr w:type="spellStart"/>
+      <w:r>
+        <w:rPr>
+          <w:rFonts w:ascii="Courier New" w:hAnsi="Courier New" w:cs="Courier New"/>
+        </w:rPr>
+        <w:t>score_data$score</w:t>
+      </w:r>
+      <w:proofErr w:type="spellEnd"/>
+      <w:r>
+        <w:rPr>
+          <w:rFonts w:ascii="Courier New" w:hAnsi="Courier New" w:cs="Courier New"/>
+        </w:rPr>
+        <w:t xml:space="preserve">) /sqrt(n)) * </w:t>
+      </w:r>
+      <w:proofErr w:type="gramStart"/>
+      <w:r>
+        <w:rPr>
+          <w:rFonts w:ascii="Courier New" w:hAnsi="Courier New" w:cs="Courier New"/>
+        </w:rPr>
+        <w:t>qt(</w:t>
+      </w:r>
+      <w:proofErr w:type="gramEnd"/>
+      <w:r>
+        <w:rPr>
+          <w:rFonts w:ascii="Courier New" w:hAnsi="Courier New" w:cs="Courier New"/>
+        </w:rPr>
+        <w:t xml:space="preserve">0.975, </w:t>
+      </w:r>
+      <w:proofErr w:type="spellStart"/>
+      <w:r>
+        <w:rPr>
+          <w:rFonts w:ascii="Courier New" w:hAnsi="Courier New" w:cs="Courier New"/>
+        </w:rPr>
+        <w:t>df</w:t>
+      </w:r>
+      <w:proofErr w:type="spellEnd"/>
+      <w:r>
+        <w:rPr>
+          <w:rFonts w:ascii="Courier New" w:hAnsi="Courier New" w:cs="Courier New"/>
+        </w:rPr>
+        <w:t>)</w:t>
+      </w:r>
+    </w:p>
+    <w:p>
+      <w:pPr>
+        <w:pStyle w:val="PlainText"/>
+        <w:rPr>
+          <w:rFonts w:ascii="Courier New" w:hAnsi="Courier New" w:cs="Courier New"/>
+        </w:rPr>
+      </w:pPr>
+    </w:p>
+    <w:p>
+      <w:pPr>
+        <w:pStyle w:val="PlainText"/>
+        <w:rPr>
+          <w:rFonts w:ascii="Courier New" w:hAnsi="Courier New" w:cs="Courier New"/>
+        </w:rPr>
+      </w:pPr>
+      <w:proofErr w:type="spellStart"/>
+      <w:r>
+        <w:rPr>
+          <w:rFonts w:ascii="Courier New" w:hAnsi="Courier New" w:cs="Courier New"/>
+        </w:rPr>
+        <w:t>t.</w:t>
+      </w:r>
+      <w:proofErr w:type="gramStart"/>
+      <w:r>
+        <w:rPr>
+          <w:rFonts w:ascii="Courier New" w:hAnsi="Courier New" w:cs="Courier New"/>
+        </w:rPr>
+        <w:t>test</w:t>
+      </w:r>
+      <w:proofErr w:type="spellEnd"/>
+      <w:r>
+        <w:rPr>
+          <w:rFonts w:ascii="Courier New" w:hAnsi="Courier New" w:cs="Courier New"/>
+        </w:rPr>
+        <w:t>(</w:t>
+      </w:r>
+      <w:proofErr w:type="spellStart"/>
+      <w:proofErr w:type="gramEnd"/>
+      <w:r>
+        <w:rPr>
+          <w:rFonts w:ascii="Courier New" w:hAnsi="Courier New" w:cs="Courier New"/>
+        </w:rPr>
+        <w:t>score_data$score,conf.level</w:t>
+      </w:r>
+      <w:proofErr w:type="spellEnd"/>
+      <w:r>
+        <w:rPr>
+          <w:rFonts w:ascii="Courier New" w:hAnsi="Courier New" w:cs="Courier New"/>
+        </w:rPr>
+        <w:t xml:space="preserve"> = 0.95)</w:t>
+      </w:r>
+    </w:p>
+    <w:p>
+      <w:pPr>
+        <w:pStyle w:val="PlainText"/>
+        <w:rPr>
+          <w:rFonts w:ascii="Courier New" w:hAnsi="Courier New" w:cs="Courier New"/>
+        </w:rPr>
+      </w:pPr>
+    </w:p>
+    <w:p>
+      <w:pPr>
+        <w:pStyle w:val="PlainText"/>
+        <w:rPr>
+          <w:rFonts w:ascii="Courier New" w:hAnsi="Courier New" w:cs="Courier New"/>
+        </w:rPr>
+      </w:pPr>
+      <w:r>
+        <w:rPr>
+          <w:rFonts w:ascii="Courier New" w:hAnsi="Courier New" w:cs="Courier New"/>
+        </w:rPr>
+        <w:t xml:space="preserve">## B. Test the null hypothesis that overall average test scores (for both </w:t>
+      </w:r>
+    </w:p>
+    <w:p>
+      <w:pPr>
+        <w:pStyle w:val="PlainText"/>
+        <w:rPr>
+          <w:rFonts w:ascii="Courier New" w:hAnsi="Courier New" w:cs="Courier New"/>
+        </w:rPr>
+      </w:pPr>
+      <w:r>
+        <w:rPr>
+          <w:rFonts w:ascii="Courier New" w:hAnsi="Courier New" w:cs="Courier New"/>
+        </w:rPr>
+        <w:t xml:space="preserve">## </w:t>
+      </w:r>
+      <w:proofErr w:type="spellStart"/>
+      <w:r>
+        <w:rPr>
+          <w:rFonts w:ascii="Courier New" w:hAnsi="Courier New" w:cs="Courier New"/>
+        </w:rPr>
+        <w:t>schoolsand</w:t>
+      </w:r>
+      <w:proofErr w:type="spellEnd"/>
+      <w:r>
+        <w:rPr>
+          <w:rFonts w:ascii="Courier New" w:hAnsi="Courier New" w:cs="Courier New"/>
+        </w:rPr>
+        <w:t xml:space="preserve"> for both years combined) is 63 against the alternative that the </w:t>
+      </w:r>
+    </w:p>
+    <w:p>
+      <w:pPr>
+        <w:pStyle w:val="PlainText"/>
+        <w:rPr>
+          <w:rFonts w:ascii="Courier New" w:hAnsi="Courier New" w:cs="Courier New"/>
+        </w:rPr>
+      </w:pPr>
+      <w:r>
+        <w:rPr>
+          <w:rFonts w:ascii="Courier New" w:hAnsi="Courier New" w:cs="Courier New"/>
+        </w:rPr>
+        <w:t>## average is not 63. Use 5% level of significance.</w:t>
+      </w:r>
+    </w:p>
+    <w:p>
+      <w:pPr>
+        <w:pStyle w:val="PlainText"/>
+        <w:rPr>
+          <w:rFonts w:ascii="Courier New" w:hAnsi="Courier New" w:cs="Courier New"/>
+        </w:rPr>
+      </w:pPr>
+    </w:p>
+    <w:p>
+      <w:pPr>
+        <w:pStyle w:val="PlainText"/>
+        <w:rPr>
+          <w:rFonts w:ascii="Courier New" w:hAnsi="Courier New" w:cs="Courier New"/>
+        </w:rPr>
+      </w:pPr>
+    </w:p>
+    <w:p>
+      <w:pPr>
+        <w:pStyle w:val="PlainText"/>
+        <w:rPr>
+          <w:rFonts w:ascii="Courier New" w:hAnsi="Courier New" w:cs="Courier New"/>
+        </w:rPr>
+      </w:pPr>
+      <w:proofErr w:type="spellStart"/>
+      <w:r>
+        <w:rPr>
+          <w:rFonts w:ascii="Courier New" w:hAnsi="Courier New" w:cs="Courier New"/>
+        </w:rPr>
+        <w:t>t.</w:t>
+      </w:r>
+      <w:proofErr w:type="gramStart"/>
+      <w:r>
+        <w:rPr>
+          <w:rFonts w:ascii="Courier New" w:hAnsi="Courier New" w:cs="Courier New"/>
+        </w:rPr>
+        <w:t>test</w:t>
+      </w:r>
+      <w:proofErr w:type="spellEnd"/>
+      <w:r>
+        <w:rPr>
+          <w:rFonts w:ascii="Courier New" w:hAnsi="Courier New" w:cs="Courier New"/>
+        </w:rPr>
+        <w:t>(</w:t>
+      </w:r>
+      <w:proofErr w:type="spellStart"/>
+      <w:proofErr w:type="gramEnd"/>
+      <w:r>
+        <w:rPr>
+          <w:rFonts w:ascii="Courier New" w:hAnsi="Courier New" w:cs="Courier New"/>
+        </w:rPr>
+        <w:t>score_data$score</w:t>
+      </w:r>
+      <w:proofErr w:type="spellEnd"/>
+      <w:r>
+        <w:rPr>
+          <w:rFonts w:ascii="Courier New" w:hAnsi="Courier New" w:cs="Courier New"/>
+        </w:rPr>
+        <w:t xml:space="preserve">, mu = 63, </w:t>
+      </w:r>
+      <w:proofErr w:type="spellStart"/>
+      <w:r>
+        <w:rPr>
+          <w:rFonts w:ascii="Courier New" w:hAnsi="Courier New" w:cs="Courier New"/>
+        </w:rPr>
+        <w:t>conf.level</w:t>
+      </w:r>
+      <w:proofErr w:type="spellEnd"/>
+      <w:r>
+        <w:rPr>
+          <w:rFonts w:ascii="Courier New" w:hAnsi="Courier New" w:cs="Courier New"/>
+        </w:rPr>
+        <w:t xml:space="preserve"> = 0.95, alternative = "</w:t>
+      </w:r>
+      <w:proofErr w:type="spellStart"/>
+      <w:r>
+        <w:rPr>
+          <w:rFonts w:ascii="Courier New" w:hAnsi="Courier New" w:cs="Courier New"/>
+        </w:rPr>
+        <w:t>two.sided</w:t>
+      </w:r>
+      <w:proofErr w:type="spellEnd"/>
+      <w:r>
+        <w:rPr>
+          <w:rFonts w:ascii="Courier New" w:hAnsi="Courier New" w:cs="Courier New"/>
+        </w:rPr>
+        <w:t>")</w:t>
+      </w:r>
+    </w:p>
+    <w:p>
+      <w:pPr>
+        <w:pStyle w:val="PlainText"/>
+        <w:rPr>
+          <w:rFonts w:ascii="Courier New" w:hAnsi="Courier New" w:cs="Courier New"/>
+        </w:rPr>
+      </w:pPr>
+    </w:p>
+    <w:p>
+      <w:pPr>
+        <w:pStyle w:val="PlainText"/>
+        <w:rPr>
+          <w:rFonts w:ascii="Courier New" w:hAnsi="Courier New" w:cs="Courier New"/>
+        </w:rPr>
+      </w:pPr>
+      <w:r>
+        <w:rPr>
+          <w:rFonts w:ascii="Courier New" w:hAnsi="Courier New" w:cs="Courier New"/>
+        </w:rPr>
+        <w:t xml:space="preserve"># p-value = 0.7034 &gt; 5% =&gt; fail to reject the null hypothesis that overall </w:t>
+      </w:r>
+    </w:p>
+    <w:p>
+      <w:pPr>
+        <w:pStyle w:val="PlainText"/>
+        <w:rPr>
+          <w:rFonts w:ascii="Courier New" w:hAnsi="Courier New" w:cs="Courier New"/>
+        </w:rPr>
+      </w:pPr>
+      <w:r>
+        <w:rPr>
+          <w:rFonts w:ascii="Courier New" w:hAnsi="Courier New" w:cs="Courier New"/>
+        </w:rPr>
+        <w:t xml:space="preserve"># average test scores (for both schools and for both years combined) is 63 </w:t>
+      </w:r>
+    </w:p>
+    <w:p>
+      <w:pPr>
+        <w:pStyle w:val="PlainText"/>
+        <w:rPr>
+          <w:rFonts w:ascii="Courier New" w:hAnsi="Courier New" w:cs="Courier New"/>
+        </w:rPr>
+      </w:pPr>
+    </w:p>
+    <w:p>
+      <w:pPr>
+        <w:pStyle w:val="PlainText"/>
+        <w:rPr>
+          <w:rFonts w:ascii="Courier New" w:hAnsi="Courier New" w:cs="Courier New"/>
+        </w:rPr>
+      </w:pPr>
+    </w:p>
+    <w:p>
+      <w:pPr>
+        <w:pStyle w:val="PlainText"/>
+        <w:rPr>
+          <w:rFonts w:ascii="Courier New" w:hAnsi="Courier New" w:cs="Courier New"/>
+        </w:rPr>
+      </w:pPr>
+      <w:r>
+        <w:rPr>
+          <w:rFonts w:ascii="Courier New" w:hAnsi="Courier New" w:cs="Courier New"/>
+        </w:rPr>
+        <w:t xml:space="preserve">## C. The School District, which encompasses both schools, claims that average </w:t>
+      </w:r>
+    </w:p>
+    <w:p>
+      <w:pPr>
+        <w:pStyle w:val="PlainText"/>
+        <w:rPr>
+          <w:rFonts w:ascii="Courier New" w:hAnsi="Courier New" w:cs="Courier New"/>
+        </w:rPr>
+      </w:pPr>
+      <w:r>
+        <w:rPr>
+          <w:rFonts w:ascii="Courier New" w:hAnsi="Courier New" w:cs="Courier New"/>
+        </w:rPr>
+        <w:t xml:space="preserve">## test score increased for both schools between 2014 and 2016. Does the data </w:t>
+      </w:r>
+    </w:p>
+    <w:p>
+      <w:pPr>
+        <w:pStyle w:val="PlainText"/>
+        <w:rPr>
+          <w:rFonts w:ascii="Courier New" w:hAnsi="Courier New" w:cs="Courier New"/>
+        </w:rPr>
+      </w:pPr>
+      <w:r>
+        <w:rPr>
+          <w:rFonts w:ascii="Courier New" w:hAnsi="Courier New" w:cs="Courier New"/>
+        </w:rPr>
+        <w:t xml:space="preserve">## support the School </w:t>
+      </w:r>
+      <w:proofErr w:type="spellStart"/>
+      <w:r>
+        <w:rPr>
+          <w:rFonts w:ascii="Courier New" w:hAnsi="Courier New" w:cs="Courier New"/>
+        </w:rPr>
+        <w:t>District‚Äôs</w:t>
+      </w:r>
+      <w:proofErr w:type="spellEnd"/>
+      <w:r>
+        <w:rPr>
+          <w:rFonts w:ascii="Courier New" w:hAnsi="Courier New" w:cs="Courier New"/>
+        </w:rPr>
+        <w:t xml:space="preserve"> claim? Verify the claim one school at a time.</w:t>
+      </w:r>
+    </w:p>
+    <w:p>
+      <w:pPr>
+        <w:pStyle w:val="PlainText"/>
+        <w:rPr>
+          <w:rFonts w:ascii="Courier New" w:hAnsi="Courier New" w:cs="Courier New"/>
+        </w:rPr>
+      </w:pPr>
+    </w:p>
+    <w:p>
+      <w:pPr>
+        <w:pStyle w:val="PlainText"/>
+        <w:rPr>
+          <w:rFonts w:ascii="Courier New" w:hAnsi="Courier New" w:cs="Courier New"/>
+        </w:rPr>
+      </w:pPr>
+      <w:r>
+        <w:rPr>
+          <w:rFonts w:ascii="Courier New" w:hAnsi="Courier New" w:cs="Courier New"/>
+        </w:rPr>
+        <w:t xml:space="preserve">lincoln_2014 = </w:t>
+      </w:r>
+      <w:proofErr w:type="spellStart"/>
+      <w:r>
+        <w:rPr>
+          <w:rFonts w:ascii="Courier New" w:hAnsi="Courier New" w:cs="Courier New"/>
+        </w:rPr>
+        <w:t>score_data$</w:t>
+      </w:r>
+      <w:proofErr w:type="gramStart"/>
+      <w:r>
+        <w:rPr>
+          <w:rFonts w:ascii="Courier New" w:hAnsi="Courier New" w:cs="Courier New"/>
+        </w:rPr>
+        <w:t>score</w:t>
+      </w:r>
+      <w:proofErr w:type="spellEnd"/>
+      <w:r>
+        <w:rPr>
+          <w:rFonts w:ascii="Courier New" w:hAnsi="Courier New" w:cs="Courier New"/>
+        </w:rPr>
+        <w:t>[</w:t>
+      </w:r>
+      <w:proofErr w:type="gramEnd"/>
+    </w:p>
+    <w:p>
+      <w:pPr>
+        <w:pStyle w:val="PlainText"/>
+        <w:rPr>
+          <w:rFonts w:ascii="Courier New" w:hAnsi="Courier New" w:cs="Courier New"/>
+        </w:rPr>
+      </w:pPr>
+      <w:r>
+        <w:rPr>
+          <w:rFonts w:ascii="Courier New" w:hAnsi="Courier New" w:cs="Courier New"/>
+        </w:rPr>
+        <w:t xml:space="preserve">  </w:t>
+      </w:r>
+      <w:proofErr w:type="spellStart"/>
+      <w:r>
+        <w:rPr>
+          <w:rFonts w:ascii="Courier New" w:hAnsi="Courier New" w:cs="Courier New"/>
+        </w:rPr>
+        <w:t>score_data$school</w:t>
+      </w:r>
+      <w:proofErr w:type="spellEnd"/>
+      <w:r>
+        <w:rPr>
+          <w:rFonts w:ascii="Courier New" w:hAnsi="Courier New" w:cs="Courier New"/>
+        </w:rPr>
+        <w:t xml:space="preserve"> == 'Lincoln' &amp; </w:t>
+      </w:r>
+    </w:p>
+    <w:p>
+      <w:pPr>
+        <w:pStyle w:val="PlainText"/>
+        <w:rPr>
+          <w:rFonts w:ascii="Courier New" w:hAnsi="Courier New" w:cs="Courier New"/>
+        </w:rPr>
+      </w:pPr>
+      <w:r>
+        <w:rPr>
+          <w:rFonts w:ascii="Courier New" w:hAnsi="Courier New" w:cs="Courier New"/>
+        </w:rPr>
+        <w:lastRenderedPageBreak/>
+        <w:t xml:space="preserve">  </w:t>
+      </w:r>
+      <w:proofErr w:type="spellStart"/>
+      <w:r>
+        <w:rPr>
+          <w:rFonts w:ascii="Courier New" w:hAnsi="Courier New" w:cs="Courier New"/>
+        </w:rPr>
+        <w:t>score_data$year</w:t>
+      </w:r>
+      <w:proofErr w:type="spellEnd"/>
+      <w:r>
+        <w:rPr>
+          <w:rFonts w:ascii="Courier New" w:hAnsi="Courier New" w:cs="Courier New"/>
+        </w:rPr>
+        <w:t xml:space="preserve"> == 2014</w:t>
+      </w:r>
+    </w:p>
+    <w:p>
+      <w:pPr>
+        <w:pStyle w:val="PlainText"/>
+        <w:rPr>
+          <w:rFonts w:ascii="Courier New" w:hAnsi="Courier New" w:cs="Courier New"/>
+        </w:rPr>
+      </w:pPr>
+      <w:r>
+        <w:rPr>
+          <w:rFonts w:ascii="Courier New" w:hAnsi="Courier New" w:cs="Courier New"/>
+        </w:rPr>
+        <w:t>]</w:t>
+      </w:r>
+    </w:p>
+    <w:p>
+      <w:pPr>
+        <w:pStyle w:val="PlainText"/>
+        <w:rPr>
+          <w:rFonts w:ascii="Courier New" w:hAnsi="Courier New" w:cs="Courier New"/>
+        </w:rPr>
+      </w:pPr>
+      <w:r>
+        <w:rPr>
+          <w:rFonts w:ascii="Courier New" w:hAnsi="Courier New" w:cs="Courier New"/>
+        </w:rPr>
+        <w:t xml:space="preserve">lincoln_2016 = </w:t>
+      </w:r>
+      <w:proofErr w:type="spellStart"/>
+      <w:r>
+        <w:rPr>
+          <w:rFonts w:ascii="Courier New" w:hAnsi="Courier New" w:cs="Courier New"/>
+        </w:rPr>
+        <w:t>score_data$</w:t>
+      </w:r>
+      <w:proofErr w:type="gramStart"/>
+      <w:r>
+        <w:rPr>
+          <w:rFonts w:ascii="Courier New" w:hAnsi="Courier New" w:cs="Courier New"/>
+        </w:rPr>
+        <w:t>score</w:t>
+      </w:r>
+      <w:proofErr w:type="spellEnd"/>
+      <w:r>
+        <w:rPr>
+          <w:rFonts w:ascii="Courier New" w:hAnsi="Courier New" w:cs="Courier New"/>
+        </w:rPr>
+        <w:t>[</w:t>
+      </w:r>
+      <w:proofErr w:type="gramEnd"/>
+    </w:p>
+    <w:p>
+      <w:pPr>
+        <w:pStyle w:val="PlainText"/>
+        <w:rPr>
+          <w:rFonts w:ascii="Courier New" w:hAnsi="Courier New" w:cs="Courier New"/>
+        </w:rPr>
+      </w:pPr>
+      <w:r>
+        <w:rPr>
+          <w:rFonts w:ascii="Courier New" w:hAnsi="Courier New" w:cs="Courier New"/>
+        </w:rPr>
+        <w:t xml:space="preserve">  </w:t>
+      </w:r>
+      <w:proofErr w:type="spellStart"/>
+      <w:r>
+        <w:rPr>
+          <w:rFonts w:ascii="Courier New" w:hAnsi="Courier New" w:cs="Courier New"/>
+        </w:rPr>
+        <w:t>score_data$school</w:t>
+      </w:r>
+      <w:proofErr w:type="spellEnd"/>
+      <w:r>
+        <w:rPr>
+          <w:rFonts w:ascii="Courier New" w:hAnsi="Courier New" w:cs="Courier New"/>
+        </w:rPr>
+        <w:t xml:space="preserve"> == 'Lincoln' &amp; </w:t>
+      </w:r>
+    </w:p>
+    <w:p>
+      <w:pPr>
+        <w:pStyle w:val="PlainText"/>
+        <w:rPr>
+          <w:rFonts w:ascii="Courier New" w:hAnsi="Courier New" w:cs="Courier New"/>
+        </w:rPr>
+      </w:pPr>
+      <w:r>
+        <w:rPr>
+          <w:rFonts w:ascii="Courier New" w:hAnsi="Courier New" w:cs="Courier New"/>
+        </w:rPr>
+        <w:t xml:space="preserve">  </w:t>
+      </w:r>
+      <w:proofErr w:type="spellStart"/>
+      <w:r>
+        <w:rPr>
+          <w:rFonts w:ascii="Courier New" w:hAnsi="Courier New" w:cs="Courier New"/>
+        </w:rPr>
+        <w:t>score_data$year</w:t>
+      </w:r>
+      <w:proofErr w:type="spellEnd"/>
+      <w:r>
+        <w:rPr>
+          <w:rFonts w:ascii="Courier New" w:hAnsi="Courier New" w:cs="Courier New"/>
+        </w:rPr>
+        <w:t xml:space="preserve"> == 2016</w:t>
+      </w:r>
+    </w:p>
+    <w:p>
+      <w:pPr>
+        <w:pStyle w:val="PlainText"/>
+        <w:rPr>
+          <w:rFonts w:ascii="Courier New" w:hAnsi="Courier New" w:cs="Courier New"/>
+        </w:rPr>
+      </w:pPr>
+      <w:r>
+        <w:rPr>
+          <w:rFonts w:ascii="Courier New" w:hAnsi="Courier New" w:cs="Courier New"/>
+        </w:rPr>
+        <w:t>]</w:t>
+      </w:r>
+    </w:p>
+    <w:p>
+      <w:pPr>
+        <w:pStyle w:val="PlainText"/>
+        <w:rPr>
+          <w:rFonts w:ascii="Courier New" w:hAnsi="Courier New" w:cs="Courier New"/>
+        </w:rPr>
+      </w:pPr>
+    </w:p>
+    <w:p>
+      <w:pPr>
+        <w:pStyle w:val="PlainText"/>
+        <w:rPr>
+          <w:rFonts w:ascii="Courier New" w:hAnsi="Courier New" w:cs="Courier New"/>
+        </w:rPr>
+      </w:pPr>
+      <w:r>
+        <w:rPr>
+          <w:rFonts w:ascii="Courier New" w:hAnsi="Courier New" w:cs="Courier New"/>
+        </w:rPr>
+        <w:t xml:space="preserve">score_2014 = </w:t>
+      </w:r>
+      <w:proofErr w:type="spellStart"/>
+      <w:r>
+        <w:rPr>
+          <w:rFonts w:ascii="Courier New" w:hAnsi="Courier New" w:cs="Courier New"/>
+        </w:rPr>
+        <w:t>score_data$</w:t>
+      </w:r>
+      <w:proofErr w:type="gramStart"/>
+      <w:r>
+        <w:rPr>
+          <w:rFonts w:ascii="Courier New" w:hAnsi="Courier New" w:cs="Courier New"/>
+        </w:rPr>
+        <w:t>score</w:t>
+      </w:r>
+      <w:proofErr w:type="spellEnd"/>
+      <w:r>
+        <w:rPr>
+          <w:rFonts w:ascii="Courier New" w:hAnsi="Courier New" w:cs="Courier New"/>
+        </w:rPr>
+        <w:t>[</w:t>
+      </w:r>
+      <w:proofErr w:type="spellStart"/>
+      <w:proofErr w:type="gramEnd"/>
+      <w:r>
+        <w:rPr>
+          <w:rFonts w:ascii="Courier New" w:hAnsi="Courier New" w:cs="Courier New"/>
+        </w:rPr>
+        <w:t>score_data$year</w:t>
+      </w:r>
+      <w:proofErr w:type="spellEnd"/>
+      <w:r>
+        <w:rPr>
+          <w:rFonts w:ascii="Courier New" w:hAnsi="Courier New" w:cs="Courier New"/>
+        </w:rPr>
+        <w:t xml:space="preserve"> == 2014]</w:t>
+      </w:r>
+    </w:p>
+    <w:p>
+      <w:pPr>
+        <w:pStyle w:val="PlainText"/>
+        <w:rPr>
+          <w:rFonts w:ascii="Courier New" w:hAnsi="Courier New" w:cs="Courier New"/>
+        </w:rPr>
+      </w:pPr>
+      <w:r>
+        <w:rPr>
+          <w:rFonts w:ascii="Courier New" w:hAnsi="Courier New" w:cs="Courier New"/>
+        </w:rPr>
+        <w:t xml:space="preserve">score_2016 = </w:t>
+      </w:r>
+      <w:proofErr w:type="spellStart"/>
+      <w:r>
+        <w:rPr>
+          <w:rFonts w:ascii="Courier New" w:hAnsi="Courier New" w:cs="Courier New"/>
+        </w:rPr>
+        <w:t>score_data$</w:t>
+      </w:r>
+      <w:proofErr w:type="gramStart"/>
+      <w:r>
+        <w:rPr>
+          <w:rFonts w:ascii="Courier New" w:hAnsi="Courier New" w:cs="Courier New"/>
+        </w:rPr>
+        <w:t>score</w:t>
+      </w:r>
+      <w:proofErr w:type="spellEnd"/>
+      <w:r>
+        <w:rPr>
+          <w:rFonts w:ascii="Courier New" w:hAnsi="Courier New" w:cs="Courier New"/>
+        </w:rPr>
+        <w:t>[</w:t>
+      </w:r>
+      <w:proofErr w:type="spellStart"/>
+      <w:proofErr w:type="gramEnd"/>
+      <w:r>
+        <w:rPr>
+          <w:rFonts w:ascii="Courier New" w:hAnsi="Courier New" w:cs="Courier New"/>
+        </w:rPr>
+        <w:t>score_data$year</w:t>
+      </w:r>
+      <w:proofErr w:type="spellEnd"/>
+      <w:r>
+        <w:rPr>
+          <w:rFonts w:ascii="Courier New" w:hAnsi="Courier New" w:cs="Courier New"/>
+        </w:rPr>
+        <w:t xml:space="preserve"> == 2016]</w:t>
+      </w:r>
+    </w:p>
+    <w:p>
+      <w:pPr>
+        <w:pStyle w:val="PlainText"/>
+        <w:rPr>
+          <w:rFonts w:ascii="Courier New" w:hAnsi="Courier New" w:cs="Courier New"/>
+        </w:rPr>
+      </w:pPr>
+    </w:p>
+    <w:p>
+      <w:pPr>
+        <w:pStyle w:val="PlainText"/>
+        <w:rPr>
+          <w:rFonts w:ascii="Courier New" w:hAnsi="Courier New" w:cs="Courier New"/>
+        </w:rPr>
+      </w:pPr>
+      <w:r>
+        <w:rPr>
+          <w:rFonts w:ascii="Courier New" w:hAnsi="Courier New" w:cs="Courier New"/>
+        </w:rPr>
+        <w:t xml:space="preserve">kennedy_2014 = </w:t>
+      </w:r>
+      <w:proofErr w:type="spellStart"/>
+      <w:r>
+        <w:rPr>
+          <w:rFonts w:ascii="Courier New" w:hAnsi="Courier New" w:cs="Courier New"/>
+        </w:rPr>
+        <w:t>score_data$</w:t>
+      </w:r>
+      <w:proofErr w:type="gramStart"/>
+      <w:r>
+        <w:rPr>
+          <w:rFonts w:ascii="Courier New" w:hAnsi="Courier New" w:cs="Courier New"/>
+        </w:rPr>
+        <w:t>score</w:t>
+      </w:r>
+      <w:proofErr w:type="spellEnd"/>
+      <w:r>
+        <w:rPr>
+          <w:rFonts w:ascii="Courier New" w:hAnsi="Courier New" w:cs="Courier New"/>
+        </w:rPr>
+        <w:t>[</w:t>
+      </w:r>
+      <w:proofErr w:type="gramEnd"/>
+    </w:p>
+    <w:p>
+      <w:pPr>
+        <w:pStyle w:val="PlainText"/>
+        <w:rPr>
+          <w:rFonts w:ascii="Courier New" w:hAnsi="Courier New" w:cs="Courier New"/>
+        </w:rPr>
+      </w:pPr>
+      <w:r>
+        <w:rPr>
+          <w:rFonts w:ascii="Courier New" w:hAnsi="Courier New" w:cs="Courier New"/>
+        </w:rPr>
+        <w:t xml:space="preserve">  </w:t>
+      </w:r>
+      <w:proofErr w:type="spellStart"/>
+      <w:r>
+        <w:rPr>
+          <w:rFonts w:ascii="Courier New" w:hAnsi="Courier New" w:cs="Courier New"/>
+        </w:rPr>
+        <w:t>score_data$school</w:t>
+      </w:r>
+      <w:proofErr w:type="spellEnd"/>
+      <w:r>
+        <w:rPr>
+          <w:rFonts w:ascii="Courier New" w:hAnsi="Courier New" w:cs="Courier New"/>
+        </w:rPr>
+        <w:t xml:space="preserve"> == 'Kennedy' &amp; </w:t>
+      </w:r>
+    </w:p>
+    <w:p>
+      <w:pPr>
+        <w:pStyle w:val="PlainText"/>
+        <w:rPr>
+          <w:rFonts w:ascii="Courier New" w:hAnsi="Courier New" w:cs="Courier New"/>
+        </w:rPr>
+      </w:pPr>
+      <w:r>
+        <w:rPr>
+          <w:rFonts w:ascii="Courier New" w:hAnsi="Courier New" w:cs="Courier New"/>
+        </w:rPr>
+        <w:t xml:space="preserve">  </w:t>
+      </w:r>
+      <w:proofErr w:type="spellStart"/>
+      <w:r>
+        <w:rPr>
+          <w:rFonts w:ascii="Courier New" w:hAnsi="Courier New" w:cs="Courier New"/>
+        </w:rPr>
+        <w:t>score_data$year</w:t>
+      </w:r>
+      <w:proofErr w:type="spellEnd"/>
+      <w:r>
+        <w:rPr>
+          <w:rFonts w:ascii="Courier New" w:hAnsi="Courier New" w:cs="Courier New"/>
+        </w:rPr>
+        <w:t xml:space="preserve"> == 2014</w:t>
+      </w:r>
+    </w:p>
+    <w:p>
+      <w:pPr>
+        <w:pStyle w:val="PlainText"/>
+        <w:rPr>
+          <w:rFonts w:ascii="Courier New" w:hAnsi="Courier New" w:cs="Courier New"/>
+        </w:rPr>
+      </w:pPr>
+      <w:r>
+        <w:rPr>
+          <w:rFonts w:ascii="Courier New" w:hAnsi="Courier New" w:cs="Courier New"/>
+        </w:rPr>
+        <w:t>]</w:t>
+      </w:r>
+    </w:p>
+    <w:p>
+      <w:pPr>
+        <w:pStyle w:val="PlainText"/>
+        <w:rPr>
+          <w:rFonts w:ascii="Courier New" w:hAnsi="Courier New" w:cs="Courier New"/>
+        </w:rPr>
+      </w:pPr>
+      <w:r>
+        <w:rPr>
+          <w:rFonts w:ascii="Courier New" w:hAnsi="Courier New" w:cs="Courier New"/>
+        </w:rPr>
+        <w:t xml:space="preserve">kennedy_2016 = </w:t>
+      </w:r>
+      <w:proofErr w:type="spellStart"/>
+      <w:r>
+        <w:rPr>
+          <w:rFonts w:ascii="Courier New" w:hAnsi="Courier New" w:cs="Courier New"/>
+        </w:rPr>
+        <w:t>score_data$</w:t>
+      </w:r>
+      <w:proofErr w:type="gramStart"/>
+      <w:r>
+        <w:rPr>
+          <w:rFonts w:ascii="Courier New" w:hAnsi="Courier New" w:cs="Courier New"/>
+        </w:rPr>
+        <w:t>score</w:t>
+      </w:r>
+      <w:proofErr w:type="spellEnd"/>
+      <w:r>
+        <w:rPr>
+          <w:rFonts w:ascii="Courier New" w:hAnsi="Courier New" w:cs="Courier New"/>
+        </w:rPr>
+        <w:t>[</w:t>
+      </w:r>
+      <w:proofErr w:type="gramEnd"/>
+    </w:p>
+    <w:p>
+      <w:pPr>
+        <w:pStyle w:val="PlainText"/>
+        <w:rPr>
+          <w:rFonts w:ascii="Courier New" w:hAnsi="Courier New" w:cs="Courier New"/>
+        </w:rPr>
+      </w:pPr>
+      <w:r>
+        <w:rPr>
+          <w:rFonts w:ascii="Courier New" w:hAnsi="Courier New" w:cs="Courier New"/>
+        </w:rPr>
+        <w:t xml:space="preserve">  </w:t>
+      </w:r>
+      <w:proofErr w:type="spellStart"/>
+      <w:r>
+        <w:rPr>
+          <w:rFonts w:ascii="Courier New" w:hAnsi="Courier New" w:cs="Courier New"/>
+        </w:rPr>
+        <w:t>score_data$school</w:t>
+      </w:r>
+      <w:proofErr w:type="spellEnd"/>
+      <w:r>
+        <w:rPr>
+          <w:rFonts w:ascii="Courier New" w:hAnsi="Courier New" w:cs="Courier New"/>
+        </w:rPr>
+        <w:t xml:space="preserve"> == 'Kennedy' &amp; </w:t>
+      </w:r>
+    </w:p>
+    <w:p>
+      <w:pPr>
+        <w:pStyle w:val="PlainText"/>
+        <w:rPr>
+          <w:rFonts w:ascii="Courier New" w:hAnsi="Courier New" w:cs="Courier New"/>
+        </w:rPr>
+      </w:pPr>
+      <w:r>
+        <w:rPr>
+          <w:rFonts w:ascii="Courier New" w:hAnsi="Courier New" w:cs="Courier New"/>
+        </w:rPr>
+        <w:t xml:space="preserve">  </w:t>
+      </w:r>
+      <w:proofErr w:type="spellStart"/>
+      <w:r>
+        <w:rPr>
+          <w:rFonts w:ascii="Courier New" w:hAnsi="Courier New" w:cs="Courier New"/>
+        </w:rPr>
+        <w:t>score_data$year</w:t>
+      </w:r>
+      <w:proofErr w:type="spellEnd"/>
+      <w:r>
+        <w:rPr>
+          <w:rFonts w:ascii="Courier New" w:hAnsi="Courier New" w:cs="Courier New"/>
+        </w:rPr>
+        <w:t xml:space="preserve"> == 2016</w:t>
+      </w:r>
+    </w:p>
+    <w:p>
+      <w:pPr>
+        <w:pStyle w:val="PlainText"/>
+        <w:rPr>
+          <w:rFonts w:ascii="Courier New" w:hAnsi="Courier New" w:cs="Courier New"/>
+        </w:rPr>
+      </w:pPr>
+      <w:r>
+        <w:rPr>
+          <w:rFonts w:ascii="Courier New" w:hAnsi="Courier New" w:cs="Courier New"/>
+        </w:rPr>
+        <w:t>]</w:t>
+      </w:r>
+    </w:p>
+    <w:p>
+      <w:pPr>
+        <w:pStyle w:val="PlainText"/>
+        <w:rPr>
+          <w:rFonts w:ascii="Courier New" w:hAnsi="Courier New" w:cs="Courier New"/>
+        </w:rPr>
+      </w:pPr>
+    </w:p>
+    <w:p>
+      <w:pPr>
+        <w:pStyle w:val="PlainText"/>
+        <w:rPr>
+          <w:rFonts w:ascii="Courier New" w:hAnsi="Courier New" w:cs="Courier New"/>
+        </w:rPr>
+      </w:pPr>
+      <w:r>
+        <w:rPr>
+          <w:rFonts w:ascii="Courier New" w:hAnsi="Courier New" w:cs="Courier New"/>
+        </w:rPr>
+        <w:t># Custom function to manually calculate one-side t-test</w:t>
+      </w:r>
+    </w:p>
+    <w:p>
+      <w:pPr>
+        <w:pStyle w:val="PlainText"/>
+        <w:rPr>
+          <w:rFonts w:ascii="Courier New" w:hAnsi="Courier New" w:cs="Courier New"/>
+        </w:rPr>
+      </w:pPr>
+      <w:proofErr w:type="spellStart"/>
+      <w:r>
+        <w:rPr>
+          <w:rFonts w:ascii="Courier New" w:hAnsi="Courier New" w:cs="Courier New"/>
+        </w:rPr>
+        <w:t>test_claim</w:t>
+      </w:r>
+      <w:proofErr w:type="spellEnd"/>
+      <w:r>
+        <w:rPr>
+          <w:rFonts w:ascii="Courier New" w:hAnsi="Courier New" w:cs="Courier New"/>
+        </w:rPr>
+        <w:t xml:space="preserve"> &lt;- </w:t>
+      </w:r>
+      <w:proofErr w:type="gramStart"/>
+      <w:r>
+        <w:rPr>
+          <w:rFonts w:ascii="Courier New" w:hAnsi="Courier New" w:cs="Courier New"/>
+        </w:rPr>
+        <w:t>function(</w:t>
+      </w:r>
+      <w:proofErr w:type="gramEnd"/>
+      <w:r>
+        <w:rPr>
+          <w:rFonts w:ascii="Courier New" w:hAnsi="Courier New" w:cs="Courier New"/>
+        </w:rPr>
+        <w:t>data_2014, data_2016) {</w:t>
+      </w:r>
+    </w:p>
+    <w:p>
+      <w:pPr>
+        <w:pStyle w:val="PlainText"/>
+        <w:rPr>
+          <w:rFonts w:ascii="Courier New" w:hAnsi="Courier New" w:cs="Courier New"/>
+        </w:rPr>
+      </w:pPr>
+      <w:r>
+        <w:rPr>
+          <w:rFonts w:ascii="Courier New" w:hAnsi="Courier New" w:cs="Courier New"/>
+        </w:rPr>
+        <w:t xml:space="preserve">  </w:t>
+      </w:r>
+      <w:proofErr w:type="spellStart"/>
+      <w:r>
+        <w:rPr>
+          <w:rFonts w:ascii="Courier New" w:hAnsi="Courier New" w:cs="Courier New"/>
+        </w:rPr>
+        <w:t>mean_diff</w:t>
+      </w:r>
+      <w:proofErr w:type="spellEnd"/>
+      <w:r>
+        <w:rPr>
+          <w:rFonts w:ascii="Courier New" w:hAnsi="Courier New" w:cs="Courier New"/>
+        </w:rPr>
+        <w:t xml:space="preserve"> = mean(data_2016) - mean(data_2014)</w:t>
+      </w:r>
+    </w:p>
+    <w:p>
+      <w:pPr>
+        <w:pStyle w:val="PlainText"/>
+        <w:rPr>
+          <w:rFonts w:ascii="Courier New" w:hAnsi="Courier New" w:cs="Courier New"/>
+        </w:rPr>
+      </w:pPr>
+      <w:r>
+        <w:rPr>
+          <w:rFonts w:ascii="Courier New" w:hAnsi="Courier New" w:cs="Courier New"/>
+        </w:rPr>
+        <w:t xml:space="preserve">  mean_var_2014 = var(data_2014) / length(data_2014)</w:t>
+      </w:r>
+    </w:p>
+    <w:p>
+      <w:pPr>
+        <w:pStyle w:val="PlainText"/>
+        <w:rPr>
+          <w:rFonts w:ascii="Courier New" w:hAnsi="Courier New" w:cs="Courier New"/>
+        </w:rPr>
+      </w:pPr>
+      <w:r>
+        <w:rPr>
+          <w:rFonts w:ascii="Courier New" w:hAnsi="Courier New" w:cs="Courier New"/>
+        </w:rPr>
+        <w:t xml:space="preserve">  mean_var_2016 = var(data_2016) / length(data_2016)</w:t>
+      </w:r>
+    </w:p>
+    <w:p>
+      <w:pPr>
+        <w:pStyle w:val="PlainText"/>
+        <w:rPr>
+          <w:rFonts w:ascii="Courier New" w:hAnsi="Courier New" w:cs="Courier New"/>
+        </w:rPr>
+      </w:pPr>
+      <w:r>
+        <w:rPr>
+          <w:rFonts w:ascii="Courier New" w:hAnsi="Courier New" w:cs="Courier New"/>
+        </w:rPr>
+        <w:t xml:space="preserve">  </w:t>
+      </w:r>
+      <w:proofErr w:type="spellStart"/>
+      <w:r>
+        <w:rPr>
+          <w:rFonts w:ascii="Courier New" w:hAnsi="Courier New" w:cs="Courier New"/>
+        </w:rPr>
+        <w:t>t_stat</w:t>
+      </w:r>
+      <w:proofErr w:type="spellEnd"/>
+      <w:r>
+        <w:rPr>
+          <w:rFonts w:ascii="Courier New" w:hAnsi="Courier New" w:cs="Courier New"/>
+        </w:rPr>
+        <w:t xml:space="preserve"> &lt;- </w:t>
+      </w:r>
+      <w:proofErr w:type="spellStart"/>
+      <w:r>
+        <w:rPr>
+          <w:rFonts w:ascii="Courier New" w:hAnsi="Courier New" w:cs="Courier New"/>
+        </w:rPr>
+        <w:t>mean_diff</w:t>
+      </w:r>
+      <w:proofErr w:type="spellEnd"/>
+      <w:r>
+        <w:rPr>
+          <w:rFonts w:ascii="Courier New" w:hAnsi="Courier New" w:cs="Courier New"/>
+        </w:rPr>
+        <w:t xml:space="preserve"> / </w:t>
+      </w:r>
+      <w:proofErr w:type="gramStart"/>
+      <w:r>
+        <w:rPr>
+          <w:rFonts w:ascii="Courier New" w:hAnsi="Courier New" w:cs="Courier New"/>
+        </w:rPr>
+        <w:t>sqrt(</w:t>
+      </w:r>
+      <w:proofErr w:type="gramEnd"/>
+      <w:r>
+        <w:rPr>
+          <w:rFonts w:ascii="Courier New" w:hAnsi="Courier New" w:cs="Courier New"/>
+        </w:rPr>
+        <w:t xml:space="preserve">mean_var_2014 + mean_var_2016) </w:t>
+      </w:r>
+    </w:p>
+    <w:p>
+      <w:pPr>
+        <w:pStyle w:val="PlainText"/>
+        <w:rPr>
+          <w:rFonts w:ascii="Courier New" w:hAnsi="Courier New" w:cs="Courier New"/>
+        </w:rPr>
+      </w:pPr>
+      <w:r>
+        <w:rPr>
+          <w:rFonts w:ascii="Courier New" w:hAnsi="Courier New" w:cs="Courier New"/>
+        </w:rPr>
+        <w:t xml:space="preserve">  </w:t>
+      </w:r>
+    </w:p>
+    <w:p>
+      <w:pPr>
+        <w:pStyle w:val="PlainText"/>
+        <w:rPr>
+          <w:rFonts w:ascii="Courier New" w:hAnsi="Courier New" w:cs="Courier New"/>
+        </w:rPr>
+      </w:pPr>
+      <w:r>
+        <w:rPr>
+          <w:rFonts w:ascii="Courier New" w:hAnsi="Courier New" w:cs="Courier New"/>
+        </w:rPr>
+        <w:t xml:space="preserve">  </w:t>
+      </w:r>
+      <w:proofErr w:type="spellStart"/>
+      <w:r>
+        <w:rPr>
+          <w:rFonts w:ascii="Courier New" w:hAnsi="Courier New" w:cs="Courier New"/>
+        </w:rPr>
+        <w:t>t_stat</w:t>
+      </w:r>
+      <w:proofErr w:type="spellEnd"/>
+    </w:p>
+    <w:p>
+      <w:pPr>
+        <w:pStyle w:val="PlainText"/>
+        <w:rPr>
+          <w:rFonts w:ascii="Courier New" w:hAnsi="Courier New" w:cs="Courier New"/>
+        </w:rPr>
+      </w:pPr>
+      <w:r>
+        <w:rPr>
+          <w:rFonts w:ascii="Courier New" w:hAnsi="Courier New" w:cs="Courier New"/>
+        </w:rPr>
+        <w:t xml:space="preserve">  </w:t>
+      </w:r>
+    </w:p>
+    <w:p>
+      <w:pPr>
+        <w:pStyle w:val="PlainText"/>
+        <w:rPr>
+          <w:rFonts w:ascii="Courier New" w:hAnsi="Courier New" w:cs="Courier New"/>
+        </w:rPr>
+      </w:pPr>
+      <w:r>
+        <w:rPr>
+          <w:rFonts w:ascii="Courier New" w:hAnsi="Courier New" w:cs="Courier New"/>
+        </w:rPr>
+        <w:t xml:space="preserve">  print(</w:t>
+      </w:r>
+      <w:proofErr w:type="spellStart"/>
+      <w:r>
+        <w:rPr>
+          <w:rFonts w:ascii="Courier New" w:hAnsi="Courier New" w:cs="Courier New"/>
+        </w:rPr>
+        <w:t>t_stat</w:t>
+      </w:r>
+      <w:proofErr w:type="spellEnd"/>
+      <w:r>
+        <w:rPr>
+          <w:rFonts w:ascii="Courier New" w:hAnsi="Courier New" w:cs="Courier New"/>
+        </w:rPr>
+        <w:t>)</w:t>
+      </w:r>
+    </w:p>
+    <w:p>
+      <w:pPr>
+        <w:pStyle w:val="PlainText"/>
+        <w:rPr>
+          <w:rFonts w:ascii="Courier New" w:hAnsi="Courier New" w:cs="Courier New"/>
+        </w:rPr>
+      </w:pPr>
+      <w:r>
+        <w:rPr>
+          <w:rFonts w:ascii="Courier New" w:hAnsi="Courier New" w:cs="Courier New"/>
+        </w:rPr>
+        <w:t xml:space="preserve">  </w:t>
+      </w:r>
+    </w:p>
+    <w:p>
+      <w:pPr>
+        <w:pStyle w:val="PlainText"/>
+        <w:rPr>
+          <w:rFonts w:ascii="Courier New" w:hAnsi="Courier New" w:cs="Courier New"/>
+        </w:rPr>
+      </w:pPr>
+      <w:r>
+        <w:rPr>
+          <w:rFonts w:ascii="Courier New" w:hAnsi="Courier New" w:cs="Courier New"/>
+        </w:rPr>
+        <w:t xml:space="preserve">  </w:t>
+      </w:r>
+      <w:proofErr w:type="spellStart"/>
+      <w:r>
+        <w:rPr>
+          <w:rFonts w:ascii="Courier New" w:hAnsi="Courier New" w:cs="Courier New"/>
+        </w:rPr>
+        <w:t>df</w:t>
+      </w:r>
+      <w:proofErr w:type="spellEnd"/>
+      <w:r>
+        <w:rPr>
+          <w:rFonts w:ascii="Courier New" w:hAnsi="Courier New" w:cs="Courier New"/>
+        </w:rPr>
+        <w:t xml:space="preserve"> = ((mean_var_2014 + mean_var_2016) ^ 2) /</w:t>
+      </w:r>
+    </w:p>
+    <w:p>
+      <w:pPr>
+        <w:pStyle w:val="PlainText"/>
+        <w:rPr>
+          <w:rFonts w:ascii="Courier New" w:hAnsi="Courier New" w:cs="Courier New"/>
+        </w:rPr>
+      </w:pPr>
+      <w:r>
+        <w:rPr>
+          <w:rFonts w:ascii="Courier New" w:hAnsi="Courier New" w:cs="Courier New"/>
+        </w:rPr>
+        <w:t xml:space="preserve">       (</w:t>
+      </w:r>
+    </w:p>
+    <w:p>
+      <w:pPr>
+        <w:pStyle w:val="PlainText"/>
+        <w:rPr>
+          <w:rFonts w:ascii="Courier New" w:hAnsi="Courier New" w:cs="Courier New"/>
+        </w:rPr>
+      </w:pPr>
+      <w:r>
+        <w:rPr>
+          <w:rFonts w:ascii="Courier New" w:hAnsi="Courier New" w:cs="Courier New"/>
+        </w:rPr>
+        <w:t xml:space="preserve">         (</w:t>
+      </w:r>
+      <w:proofErr w:type="gramStart"/>
+      <w:r>
+        <w:rPr>
+          <w:rFonts w:ascii="Courier New" w:hAnsi="Courier New" w:cs="Courier New"/>
+        </w:rPr>
+        <w:t>mean</w:t>
+      </w:r>
+      <w:proofErr w:type="gramEnd"/>
+      <w:r>
+        <w:rPr>
+          <w:rFonts w:ascii="Courier New" w:hAnsi="Courier New" w:cs="Courier New"/>
+        </w:rPr>
+        <w:t xml:space="preserve">_var_2016 ^ 2 / (length(data_2016) - 1)) + </w:t>
+      </w:r>
+    </w:p>
+    <w:p>
+      <w:pPr>
+        <w:pStyle w:val="PlainText"/>
+        <w:rPr>
+          <w:rFonts w:ascii="Courier New" w:hAnsi="Courier New" w:cs="Courier New"/>
+        </w:rPr>
+      </w:pPr>
+      <w:r>
+        <w:rPr>
+          <w:rFonts w:ascii="Courier New" w:hAnsi="Courier New" w:cs="Courier New"/>
+        </w:rPr>
+        <w:t xml:space="preserve">         (</w:t>
+      </w:r>
+      <w:proofErr w:type="gramStart"/>
+      <w:r>
+        <w:rPr>
+          <w:rFonts w:ascii="Courier New" w:hAnsi="Courier New" w:cs="Courier New"/>
+        </w:rPr>
+        <w:t>mean</w:t>
+      </w:r>
+      <w:proofErr w:type="gramEnd"/>
+      <w:r>
+        <w:rPr>
+          <w:rFonts w:ascii="Courier New" w:hAnsi="Courier New" w:cs="Courier New"/>
+        </w:rPr>
+        <w:t>_var_2014 ^ 2 / (length(data_2014) - 1))</w:t>
+      </w:r>
+    </w:p>
+    <w:p>
+      <w:pPr>
+        <w:pStyle w:val="PlainText"/>
+        <w:rPr>
+          <w:rFonts w:ascii="Courier New" w:hAnsi="Courier New" w:cs="Courier New"/>
+        </w:rPr>
+      </w:pPr>
+      <w:r>
+        <w:rPr>
+          <w:rFonts w:ascii="Courier New" w:hAnsi="Courier New" w:cs="Courier New"/>
+        </w:rPr>
+        <w:t xml:space="preserve">       )</w:t>
+      </w:r>
+    </w:p>
+    <w:p>
+      <w:pPr>
+        <w:pStyle w:val="PlainText"/>
+        <w:rPr>
+          <w:rFonts w:ascii="Courier New" w:hAnsi="Courier New" w:cs="Courier New"/>
+        </w:rPr>
+      </w:pPr>
+      <w:r>
+        <w:rPr>
+          <w:rFonts w:ascii="Courier New" w:hAnsi="Courier New" w:cs="Courier New"/>
+        </w:rPr>
+        <w:t xml:space="preserve">  </w:t>
+      </w:r>
+    </w:p>
+    <w:p>
+      <w:pPr>
+        <w:pStyle w:val="PlainText"/>
+        <w:rPr>
+          <w:rFonts w:ascii="Courier New" w:hAnsi="Courier New" w:cs="Courier New"/>
+        </w:rPr>
+      </w:pPr>
+      <w:r>
+        <w:rPr>
+          <w:rFonts w:ascii="Courier New" w:hAnsi="Courier New" w:cs="Courier New"/>
+        </w:rPr>
+        <w:t xml:space="preserve">  </w:t>
+      </w:r>
+      <w:proofErr w:type="spellStart"/>
+      <w:r>
+        <w:rPr>
+          <w:rFonts w:ascii="Courier New" w:hAnsi="Courier New" w:cs="Courier New"/>
+        </w:rPr>
+        <w:t>df</w:t>
+      </w:r>
+      <w:proofErr w:type="spellEnd"/>
+    </w:p>
+    <w:p>
+      <w:pPr>
+        <w:pStyle w:val="PlainText"/>
+        <w:rPr>
+          <w:rFonts w:ascii="Courier New" w:hAnsi="Courier New" w:cs="Courier New"/>
+        </w:rPr>
+      </w:pPr>
+      <w:r>
+        <w:rPr>
+          <w:rFonts w:ascii="Courier New" w:hAnsi="Courier New" w:cs="Courier New"/>
+        </w:rPr>
+        <w:t xml:space="preserve">  </w:t>
+      </w:r>
+    </w:p>
+    <w:p>
+      <w:pPr>
+        <w:pStyle w:val="PlainText"/>
+        <w:rPr>
+          <w:rFonts w:ascii="Courier New" w:hAnsi="Courier New" w:cs="Courier New"/>
+        </w:rPr>
+      </w:pPr>
+      <w:r>
+        <w:rPr>
+          <w:rFonts w:ascii="Courier New" w:hAnsi="Courier New" w:cs="Courier New"/>
+        </w:rPr>
+        <w:t xml:space="preserve">  </w:t>
+      </w:r>
+      <w:proofErr w:type="gramStart"/>
+      <w:r>
+        <w:rPr>
+          <w:rFonts w:ascii="Courier New" w:hAnsi="Courier New" w:cs="Courier New"/>
+        </w:rPr>
+        <w:t>print(</w:t>
+      </w:r>
+      <w:proofErr w:type="gramEnd"/>
+      <w:r>
+        <w:rPr>
+          <w:rFonts w:ascii="Courier New" w:hAnsi="Courier New" w:cs="Courier New"/>
+        </w:rPr>
+        <w:t xml:space="preserve">1 - </w:t>
+      </w:r>
+      <w:proofErr w:type="spellStart"/>
+      <w:r>
+        <w:rPr>
+          <w:rFonts w:ascii="Courier New" w:hAnsi="Courier New" w:cs="Courier New"/>
+        </w:rPr>
+        <w:t>pt</w:t>
+      </w:r>
+      <w:proofErr w:type="spellEnd"/>
+      <w:r>
+        <w:rPr>
+          <w:rFonts w:ascii="Courier New" w:hAnsi="Courier New" w:cs="Courier New"/>
+        </w:rPr>
+        <w:t>(</w:t>
+      </w:r>
+      <w:proofErr w:type="spellStart"/>
+      <w:r>
+        <w:rPr>
+          <w:rFonts w:ascii="Courier New" w:hAnsi="Courier New" w:cs="Courier New"/>
+        </w:rPr>
+        <w:t>t_stat</w:t>
+      </w:r>
+      <w:proofErr w:type="spellEnd"/>
+      <w:r>
+        <w:rPr>
+          <w:rFonts w:ascii="Courier New" w:hAnsi="Courier New" w:cs="Courier New"/>
+        </w:rPr>
+        <w:t xml:space="preserve">, </w:t>
+      </w:r>
+      <w:proofErr w:type="spellStart"/>
+      <w:r>
+        <w:rPr>
+          <w:rFonts w:ascii="Courier New" w:hAnsi="Courier New" w:cs="Courier New"/>
+        </w:rPr>
+        <w:t>df</w:t>
+      </w:r>
+      <w:proofErr w:type="spellEnd"/>
+      <w:r>
+        <w:rPr>
+          <w:rFonts w:ascii="Courier New" w:hAnsi="Courier New" w:cs="Courier New"/>
+        </w:rPr>
+        <w:t>))</w:t>
+      </w:r>
+    </w:p>
+    <w:p>
+      <w:pPr>
+        <w:pStyle w:val="PlainText"/>
+        <w:rPr>
+          <w:rFonts w:ascii="Courier New" w:hAnsi="Courier New" w:cs="Courier New"/>
+        </w:rPr>
+      </w:pPr>
+      <w:r>
+        <w:rPr>
+          <w:rFonts w:ascii="Courier New" w:hAnsi="Courier New" w:cs="Courier New"/>
+        </w:rPr>
+        <w:t>}</w:t>
+      </w:r>
+    </w:p>
+    <w:p>
+      <w:pPr>
+        <w:pStyle w:val="PlainText"/>
+        <w:rPr>
+          <w:rFonts w:ascii="Courier New" w:hAnsi="Courier New" w:cs="Courier New"/>
+        </w:rPr>
+      </w:pPr>
+    </w:p>
+    <w:p>
+      <w:pPr>
+        <w:pStyle w:val="PlainText"/>
+        <w:rPr>
+          <w:rFonts w:ascii="Courier New" w:hAnsi="Courier New" w:cs="Courier New"/>
+        </w:rPr>
+      </w:pPr>
+      <w:r>
+        <w:rPr>
+          <w:rFonts w:ascii="Courier New" w:hAnsi="Courier New" w:cs="Courier New"/>
+        </w:rPr>
+        <w:t># Lincoln</w:t>
+      </w:r>
+    </w:p>
+    <w:p>
+      <w:pPr>
+        <w:pStyle w:val="PlainText"/>
+        <w:rPr>
+          <w:rFonts w:ascii="Courier New" w:hAnsi="Courier New" w:cs="Courier New"/>
+        </w:rPr>
+      </w:pPr>
+      <w:proofErr w:type="spellStart"/>
+      <w:r>
+        <w:rPr>
+          <w:rFonts w:ascii="Courier New" w:hAnsi="Courier New" w:cs="Courier New"/>
+        </w:rPr>
+        <w:t>t.</w:t>
+      </w:r>
+      <w:proofErr w:type="gramStart"/>
+      <w:r>
+        <w:rPr>
+          <w:rFonts w:ascii="Courier New" w:hAnsi="Courier New" w:cs="Courier New"/>
+        </w:rPr>
+        <w:t>test</w:t>
+      </w:r>
+      <w:proofErr w:type="spellEnd"/>
+      <w:r>
+        <w:rPr>
+          <w:rFonts w:ascii="Courier New" w:hAnsi="Courier New" w:cs="Courier New"/>
+        </w:rPr>
+        <w:t>(</w:t>
+      </w:r>
+      <w:proofErr w:type="gramEnd"/>
+      <w:r>
+        <w:rPr>
+          <w:rFonts w:ascii="Courier New" w:hAnsi="Courier New" w:cs="Courier New"/>
+        </w:rPr>
+        <w:t xml:space="preserve">lincoln_2016, lincoln_2014, </w:t>
+      </w:r>
+      <w:proofErr w:type="spellStart"/>
+      <w:r>
+        <w:rPr>
+          <w:rFonts w:ascii="Courier New" w:hAnsi="Courier New" w:cs="Courier New"/>
+        </w:rPr>
+        <w:t>conf.level</w:t>
+      </w:r>
+      <w:proofErr w:type="spellEnd"/>
+      <w:r>
+        <w:rPr>
+          <w:rFonts w:ascii="Courier New" w:hAnsi="Courier New" w:cs="Courier New"/>
+        </w:rPr>
+        <w:t xml:space="preserve"> = 0.95, alternative = "greater")</w:t>
+      </w:r>
+    </w:p>
+    <w:p>
+      <w:pPr>
+        <w:pStyle w:val="PlainText"/>
+        <w:rPr>
+          <w:rFonts w:ascii="Courier New" w:hAnsi="Courier New" w:cs="Courier New"/>
+        </w:rPr>
+      </w:pPr>
+      <w:r>
+        <w:rPr>
+          <w:rFonts w:ascii="Courier New" w:hAnsi="Courier New" w:cs="Courier New"/>
+        </w:rPr>
+        <w:t xml:space="preserve"># manual: </w:t>
+      </w:r>
+      <w:proofErr w:type="spellStart"/>
+      <w:r>
+        <w:rPr>
+          <w:rFonts w:ascii="Courier New" w:hAnsi="Courier New" w:cs="Courier New"/>
+        </w:rPr>
+        <w:t>test_</w:t>
+      </w:r>
+      <w:proofErr w:type="gramStart"/>
+      <w:r>
+        <w:rPr>
+          <w:rFonts w:ascii="Courier New" w:hAnsi="Courier New" w:cs="Courier New"/>
+        </w:rPr>
+        <w:t>claim</w:t>
+      </w:r>
+      <w:proofErr w:type="spellEnd"/>
+      <w:r>
+        <w:rPr>
+          <w:rFonts w:ascii="Courier New" w:hAnsi="Courier New" w:cs="Courier New"/>
+        </w:rPr>
+        <w:t>(</w:t>
+      </w:r>
+      <w:proofErr w:type="gramEnd"/>
+      <w:r>
+        <w:rPr>
+          <w:rFonts w:ascii="Courier New" w:hAnsi="Courier New" w:cs="Courier New"/>
+        </w:rPr>
+        <w:t>lincoln_2014, lincoln_2016)</w:t>
+      </w:r>
+    </w:p>
+    <w:p>
+      <w:pPr>
+        <w:pStyle w:val="PlainText"/>
+        <w:rPr>
+          <w:rFonts w:ascii="Courier New" w:hAnsi="Courier New" w:cs="Courier New"/>
+        </w:rPr>
+      </w:pPr>
+      <w:r>
+        <w:rPr>
+          <w:rFonts w:ascii="Courier New" w:hAnsi="Courier New" w:cs="Courier New"/>
+        </w:rPr>
+        <w:t xml:space="preserve"># p-value= 0.009 &lt; 5% =&gt; reject the null hypothesis </w:t>
+      </w:r>
+      <w:proofErr w:type="gramStart"/>
+      <w:r>
+        <w:rPr>
+          <w:rFonts w:ascii="Courier New" w:hAnsi="Courier New" w:cs="Courier New"/>
+        </w:rPr>
+        <w:t>that  average</w:t>
+      </w:r>
+      <w:proofErr w:type="gramEnd"/>
+      <w:r>
+        <w:rPr>
+          <w:rFonts w:ascii="Courier New" w:hAnsi="Courier New" w:cs="Courier New"/>
+        </w:rPr>
+        <w:t xml:space="preserve"> test scores</w:t>
+      </w:r>
+    </w:p>
+    <w:p>
+      <w:pPr>
+        <w:pStyle w:val="PlainText"/>
+        <w:rPr>
+          <w:rFonts w:ascii="Courier New" w:hAnsi="Courier New" w:cs="Courier New"/>
+        </w:rPr>
+      </w:pPr>
+      <w:r>
+        <w:rPr>
+          <w:rFonts w:ascii="Courier New" w:hAnsi="Courier New" w:cs="Courier New"/>
+        </w:rPr>
+        <w:t xml:space="preserve"># for Lincoln for 2016 is no greater </w:t>
+      </w:r>
+      <w:proofErr w:type="gramStart"/>
+      <w:r>
+        <w:rPr>
+          <w:rFonts w:ascii="Courier New" w:hAnsi="Courier New" w:cs="Courier New"/>
+        </w:rPr>
+        <w:t>than  that</w:t>
+      </w:r>
+      <w:proofErr w:type="gramEnd"/>
+      <w:r>
+        <w:rPr>
+          <w:rFonts w:ascii="Courier New" w:hAnsi="Courier New" w:cs="Courier New"/>
+        </w:rPr>
+        <w:t xml:space="preserve"> for 2014</w:t>
+      </w:r>
+    </w:p>
+    <w:p>
+      <w:pPr>
+        <w:pStyle w:val="PlainText"/>
+        <w:rPr>
+          <w:rFonts w:ascii="Courier New" w:hAnsi="Courier New" w:cs="Courier New"/>
+        </w:rPr>
+      </w:pPr>
+      <w:r>
+        <w:rPr>
+          <w:rFonts w:ascii="Courier New" w:hAnsi="Courier New" w:cs="Courier New"/>
+        </w:rPr>
+        <w:t># =&gt; The score for Lincoln for 2016 is greater than that for 2014.</w:t>
+      </w:r>
+    </w:p>
+    <w:p>
+      <w:pPr>
+        <w:pStyle w:val="PlainText"/>
+        <w:rPr>
+          <w:rFonts w:ascii="Courier New" w:hAnsi="Courier New" w:cs="Courier New"/>
+        </w:rPr>
+      </w:pPr>
+    </w:p>
+    <w:p>
+      <w:pPr>
+        <w:pStyle w:val="PlainText"/>
+        <w:rPr>
+          <w:rFonts w:ascii="Courier New" w:hAnsi="Courier New" w:cs="Courier New"/>
+        </w:rPr>
+      </w:pPr>
+      <w:r>
+        <w:rPr>
+          <w:rFonts w:ascii="Courier New" w:hAnsi="Courier New" w:cs="Courier New"/>
+        </w:rPr>
+        <w:t># Kennedy</w:t>
+      </w:r>
+    </w:p>
+    <w:p>
+      <w:pPr>
+        <w:pStyle w:val="PlainText"/>
+        <w:rPr>
+          <w:rFonts w:ascii="Courier New" w:hAnsi="Courier New" w:cs="Courier New"/>
+        </w:rPr>
+      </w:pPr>
+      <w:proofErr w:type="spellStart"/>
+      <w:r>
+        <w:rPr>
+          <w:rFonts w:ascii="Courier New" w:hAnsi="Courier New" w:cs="Courier New"/>
+        </w:rPr>
+        <w:lastRenderedPageBreak/>
+        <w:t>t.</w:t>
+      </w:r>
+      <w:proofErr w:type="gramStart"/>
+      <w:r>
+        <w:rPr>
+          <w:rFonts w:ascii="Courier New" w:hAnsi="Courier New" w:cs="Courier New"/>
+        </w:rPr>
+        <w:t>test</w:t>
+      </w:r>
+      <w:proofErr w:type="spellEnd"/>
+      <w:r>
+        <w:rPr>
+          <w:rFonts w:ascii="Courier New" w:hAnsi="Courier New" w:cs="Courier New"/>
+        </w:rPr>
+        <w:t>(</w:t>
+      </w:r>
+      <w:proofErr w:type="gramEnd"/>
+      <w:r>
+        <w:rPr>
+          <w:rFonts w:ascii="Courier New" w:hAnsi="Courier New" w:cs="Courier New"/>
+        </w:rPr>
+        <w:t xml:space="preserve">kennedy_2016, kennedy_2014, </w:t>
+      </w:r>
+      <w:proofErr w:type="spellStart"/>
+      <w:r>
+        <w:rPr>
+          <w:rFonts w:ascii="Courier New" w:hAnsi="Courier New" w:cs="Courier New"/>
+        </w:rPr>
+        <w:t>conf.level</w:t>
+      </w:r>
+      <w:proofErr w:type="spellEnd"/>
+      <w:r>
+        <w:rPr>
+          <w:rFonts w:ascii="Courier New" w:hAnsi="Courier New" w:cs="Courier New"/>
+        </w:rPr>
+        <w:t xml:space="preserve"> = 0.95, alternative = "greater")</w:t>
+      </w:r>
+    </w:p>
+    <w:p>
+      <w:pPr>
+        <w:pStyle w:val="PlainText"/>
+        <w:rPr>
+          <w:rFonts w:ascii="Courier New" w:hAnsi="Courier New" w:cs="Courier New"/>
+        </w:rPr>
+      </w:pPr>
+      <w:r>
+        <w:rPr>
+          <w:rFonts w:ascii="Courier New" w:hAnsi="Courier New" w:cs="Courier New"/>
+        </w:rPr>
+        <w:t xml:space="preserve"># manual: </w:t>
+      </w:r>
+      <w:proofErr w:type="spellStart"/>
+      <w:r>
+        <w:rPr>
+          <w:rFonts w:ascii="Courier New" w:hAnsi="Courier New" w:cs="Courier New"/>
+        </w:rPr>
+        <w:t>test_</w:t>
+      </w:r>
+      <w:proofErr w:type="gramStart"/>
+      <w:r>
+        <w:rPr>
+          <w:rFonts w:ascii="Courier New" w:hAnsi="Courier New" w:cs="Courier New"/>
+        </w:rPr>
+        <w:t>claim</w:t>
+      </w:r>
+      <w:proofErr w:type="spellEnd"/>
+      <w:r>
+        <w:rPr>
+          <w:rFonts w:ascii="Courier New" w:hAnsi="Courier New" w:cs="Courier New"/>
+        </w:rPr>
+        <w:t>(</w:t>
+      </w:r>
+      <w:proofErr w:type="gramEnd"/>
+      <w:r>
+        <w:rPr>
+          <w:rFonts w:ascii="Courier New" w:hAnsi="Courier New" w:cs="Courier New"/>
+        </w:rPr>
+        <w:t>kennedy_2014, kennedy_2016)</w:t>
+      </w:r>
+    </w:p>
+    <w:p>
+      <w:pPr>
+        <w:pStyle w:val="PlainText"/>
+        <w:rPr>
+          <w:rFonts w:ascii="Courier New" w:hAnsi="Courier New" w:cs="Courier New"/>
+        </w:rPr>
+      </w:pPr>
+      <w:r>
+        <w:rPr>
+          <w:rFonts w:ascii="Courier New" w:hAnsi="Courier New" w:cs="Courier New"/>
+        </w:rPr>
+        <w:t xml:space="preserve"># p-value= 0.005 &lt; 5% =&gt; reject the null hypothesis </w:t>
+      </w:r>
+      <w:proofErr w:type="spellStart"/>
+      <w:r>
+        <w:rPr>
+          <w:rFonts w:ascii="Courier New" w:hAnsi="Courier New" w:cs="Courier New"/>
+        </w:rPr>
+        <w:t>thataverage</w:t>
+      </w:r>
+      <w:proofErr w:type="spellEnd"/>
+      <w:r>
+        <w:rPr>
+          <w:rFonts w:ascii="Courier New" w:hAnsi="Courier New" w:cs="Courier New"/>
+        </w:rPr>
+        <w:t xml:space="preserve"> test scores</w:t>
+      </w:r>
+    </w:p>
+    <w:p>
+      <w:pPr>
+        <w:pStyle w:val="PlainText"/>
+        <w:rPr>
+          <w:rFonts w:ascii="Courier New" w:hAnsi="Courier New" w:cs="Courier New"/>
+        </w:rPr>
+      </w:pPr>
+      <w:r>
+        <w:rPr>
+          <w:rFonts w:ascii="Courier New" w:hAnsi="Courier New" w:cs="Courier New"/>
+        </w:rPr>
+        <w:t xml:space="preserve"># for Kennedy for 2016 is no greater </w:t>
+      </w:r>
+      <w:proofErr w:type="gramStart"/>
+      <w:r>
+        <w:rPr>
+          <w:rFonts w:ascii="Courier New" w:hAnsi="Courier New" w:cs="Courier New"/>
+        </w:rPr>
+        <w:t>than  that</w:t>
+      </w:r>
+      <w:proofErr w:type="gramEnd"/>
+      <w:r>
+        <w:rPr>
+          <w:rFonts w:ascii="Courier New" w:hAnsi="Courier New" w:cs="Courier New"/>
+        </w:rPr>
+        <w:t xml:space="preserve"> for 2014</w:t>
+      </w:r>
+    </w:p>
+    <w:p>
+      <w:pPr>
+        <w:pStyle w:val="PlainText"/>
+        <w:rPr>
+          <w:rFonts w:ascii="Courier New" w:hAnsi="Courier New" w:cs="Courier New"/>
+        </w:rPr>
+      </w:pPr>
+      <w:r>
+        <w:rPr>
+          <w:rFonts w:ascii="Courier New" w:hAnsi="Courier New" w:cs="Courier New"/>
+        </w:rPr>
+        <w:t># =&gt; The score for Kennedy for 2016 is greater than that for 2014.</w:t>
+      </w:r>
+    </w:p>
+    <w:p>
+      <w:pPr>
+        <w:pStyle w:val="PlainText"/>
+        <w:rPr>
+          <w:rFonts w:ascii="Courier New" w:hAnsi="Courier New" w:cs="Courier New"/>
+        </w:rPr>
+      </w:pPr>
+    </w:p>
+    <w:p>
+      <w:pPr>
+        <w:pStyle w:val="PlainText"/>
+        <w:rPr>
+          <w:rFonts w:ascii="Courier New" w:hAnsi="Courier New" w:cs="Courier New"/>
+        </w:rPr>
+      </w:pPr>
+      <w:r>
+        <w:rPr>
+          <w:rFonts w:ascii="Courier New" w:hAnsi="Courier New" w:cs="Courier New"/>
+        </w:rPr>
+        <w:t># Both schools</w:t>
+      </w:r>
+    </w:p>
+    <w:p>
+      <w:pPr>
+        <w:pStyle w:val="PlainText"/>
+        <w:rPr>
+          <w:rFonts w:ascii="Courier New" w:hAnsi="Courier New" w:cs="Courier New"/>
+        </w:rPr>
+      </w:pPr>
+      <w:proofErr w:type="spellStart"/>
+      <w:r>
+        <w:rPr>
+          <w:rFonts w:ascii="Courier New" w:hAnsi="Courier New" w:cs="Courier New"/>
+        </w:rPr>
+        <w:t>t.</w:t>
+      </w:r>
+      <w:proofErr w:type="gramStart"/>
+      <w:r>
+        <w:rPr>
+          <w:rFonts w:ascii="Courier New" w:hAnsi="Courier New" w:cs="Courier New"/>
+        </w:rPr>
+        <w:t>test</w:t>
+      </w:r>
+      <w:proofErr w:type="spellEnd"/>
+      <w:r>
+        <w:rPr>
+          <w:rFonts w:ascii="Courier New" w:hAnsi="Courier New" w:cs="Courier New"/>
+        </w:rPr>
+        <w:t>(</w:t>
+      </w:r>
+      <w:proofErr w:type="gramEnd"/>
+      <w:r>
+        <w:rPr>
+          <w:rFonts w:ascii="Courier New" w:hAnsi="Courier New" w:cs="Courier New"/>
+        </w:rPr>
+        <w:t xml:space="preserve">score_2016, score_2014, </w:t>
+      </w:r>
+      <w:proofErr w:type="spellStart"/>
+      <w:r>
+        <w:rPr>
+          <w:rFonts w:ascii="Courier New" w:hAnsi="Courier New" w:cs="Courier New"/>
+        </w:rPr>
+        <w:t>conf.level</w:t>
+      </w:r>
+      <w:proofErr w:type="spellEnd"/>
+      <w:r>
+        <w:rPr>
+          <w:rFonts w:ascii="Courier New" w:hAnsi="Courier New" w:cs="Courier New"/>
+        </w:rPr>
+        <w:t xml:space="preserve"> = 0.95, alternative = "greater")</w:t>
+      </w:r>
+    </w:p>
+    <w:p>
+      <w:pPr>
+        <w:pStyle w:val="PlainText"/>
+        <w:rPr>
+          <w:rFonts w:ascii="Courier New" w:hAnsi="Courier New" w:cs="Courier New"/>
+        </w:rPr>
+      </w:pPr>
+      <w:r>
+        <w:rPr>
+          <w:rFonts w:ascii="Courier New" w:hAnsi="Courier New" w:cs="Courier New"/>
+        </w:rPr>
+        <w:t xml:space="preserve"># manual: </w:t>
+      </w:r>
+      <w:proofErr w:type="spellStart"/>
+      <w:r>
+        <w:rPr>
+          <w:rFonts w:ascii="Courier New" w:hAnsi="Courier New" w:cs="Courier New"/>
+        </w:rPr>
+        <w:t>test_</w:t>
+      </w:r>
+      <w:proofErr w:type="gramStart"/>
+      <w:r>
+        <w:rPr>
+          <w:rFonts w:ascii="Courier New" w:hAnsi="Courier New" w:cs="Courier New"/>
+        </w:rPr>
+        <w:t>claim</w:t>
+      </w:r>
+      <w:proofErr w:type="spellEnd"/>
+      <w:r>
+        <w:rPr>
+          <w:rFonts w:ascii="Courier New" w:hAnsi="Courier New" w:cs="Courier New"/>
+        </w:rPr>
+        <w:t>(</w:t>
+      </w:r>
+      <w:proofErr w:type="gramEnd"/>
+      <w:r>
+        <w:rPr>
+          <w:rFonts w:ascii="Courier New" w:hAnsi="Courier New" w:cs="Courier New"/>
+        </w:rPr>
+        <w:t>score_2014, score_2016)</w:t>
+      </w:r>
+    </w:p>
+    <w:p>
+      <w:pPr>
+        <w:pStyle w:val="PlainText"/>
+        <w:rPr>
+          <w:rFonts w:ascii="Courier New" w:hAnsi="Courier New" w:cs="Courier New"/>
+        </w:rPr>
+      </w:pPr>
+      <w:r>
+        <w:rPr>
+          <w:rFonts w:ascii="Courier New" w:hAnsi="Courier New" w:cs="Courier New"/>
+        </w:rPr>
+        <w:t># p-value= 0.0004 &lt; 5% =&gt; reject the null hypothesis that average test scores</w:t>
+      </w:r>
+    </w:p>
+    <w:p>
+      <w:pPr>
+        <w:pStyle w:val="PlainText"/>
+        <w:rPr>
+          <w:rFonts w:ascii="Courier New" w:hAnsi="Courier New" w:cs="Courier New"/>
+        </w:rPr>
+      </w:pPr>
+      <w:r>
+        <w:rPr>
+          <w:rFonts w:ascii="Courier New" w:hAnsi="Courier New" w:cs="Courier New"/>
+        </w:rPr>
+        <w:t xml:space="preserve"># for Kennedy for 2016 is no greater </w:t>
+      </w:r>
+      <w:proofErr w:type="gramStart"/>
+      <w:r>
+        <w:rPr>
+          <w:rFonts w:ascii="Courier New" w:hAnsi="Courier New" w:cs="Courier New"/>
+        </w:rPr>
+        <w:t>than  that</w:t>
+      </w:r>
+      <w:proofErr w:type="gramEnd"/>
+      <w:r>
+        <w:rPr>
+          <w:rFonts w:ascii="Courier New" w:hAnsi="Courier New" w:cs="Courier New"/>
+        </w:rPr>
+        <w:t xml:space="preserve"> for 2014</w:t>
+      </w:r>
+    </w:p>
+    <w:p>
+      <w:pPr>
+        <w:pStyle w:val="PlainText"/>
+        <w:rPr>
+          <w:rFonts w:ascii="Courier New" w:hAnsi="Courier New" w:cs="Courier New"/>
+        </w:rPr>
+      </w:pPr>
+      <w:r>
+        <w:rPr>
+          <w:rFonts w:ascii="Courier New" w:hAnsi="Courier New" w:cs="Courier New"/>
+        </w:rPr>
+        <w:t># =&gt; The score for both schools for 2016 is greater than that for 2014.</w:t>
+      </w:r>
+    </w:p>
+    <w:p>
+      <w:pPr>
+        <w:pStyle w:val="PlainText"/>
+        <w:rPr>
+          <w:rFonts w:ascii="Courier New" w:hAnsi="Courier New" w:cs="Courier New"/>
+        </w:rPr>
+      </w:pPr>
+    </w:p>
+    <w:p>
+      <w:pPr>
+        <w:pStyle w:val="PlainText"/>
+        <w:rPr>
+          <w:rFonts w:ascii="Courier New" w:hAnsi="Courier New" w:cs="Courier New"/>
+        </w:rPr>
+      </w:pPr>
+      <w:r>
+        <w:rPr>
+          <w:rFonts w:ascii="Courier New" w:hAnsi="Courier New" w:cs="Courier New"/>
+        </w:rPr>
+        <w:t xml:space="preserve">## D. A county official claims that performance of fourth graders does not </w:t>
+      </w:r>
+    </w:p>
+    <w:p>
+      <w:pPr>
+        <w:pStyle w:val="PlainText"/>
+        <w:rPr>
+          <w:rFonts w:ascii="Courier New" w:hAnsi="Courier New" w:cs="Courier New"/>
+        </w:rPr>
+      </w:pPr>
+      <w:r>
+        <w:rPr>
+          <w:rFonts w:ascii="Courier New" w:hAnsi="Courier New" w:cs="Courier New"/>
+        </w:rPr>
+        <w:t>## differ between both schools. Does the data support the claim? Verify the</w:t>
+      </w:r>
+    </w:p>
+    <w:p>
+      <w:pPr>
+        <w:pStyle w:val="PlainText"/>
+        <w:rPr>
+          <w:rFonts w:ascii="Courier New" w:hAnsi="Courier New" w:cs="Courier New"/>
+        </w:rPr>
+      </w:pPr>
+      <w:r>
+        <w:rPr>
+          <w:rFonts w:ascii="Courier New" w:hAnsi="Courier New" w:cs="Courier New"/>
+        </w:rPr>
+        <w:t>## claim for 2014 and 2016 separately.</w:t>
+      </w:r>
+    </w:p>
+    <w:p>
+      <w:pPr>
+        <w:pStyle w:val="PlainText"/>
+        <w:rPr>
+          <w:rFonts w:ascii="Courier New" w:hAnsi="Courier New" w:cs="Courier New"/>
+        </w:rPr>
+      </w:pPr>
+    </w:p>
+    <w:p>
+      <w:pPr>
+        <w:pStyle w:val="PlainText"/>
+        <w:rPr>
+          <w:rFonts w:ascii="Courier New" w:hAnsi="Courier New" w:cs="Courier New"/>
+        </w:rPr>
+      </w:pPr>
+      <w:proofErr w:type="spellStart"/>
+      <w:r>
+        <w:rPr>
+          <w:rFonts w:ascii="Courier New" w:hAnsi="Courier New" w:cs="Courier New"/>
+        </w:rPr>
+        <w:t>t.</w:t>
+      </w:r>
+      <w:proofErr w:type="gramStart"/>
+      <w:r>
+        <w:rPr>
+          <w:rFonts w:ascii="Courier New" w:hAnsi="Courier New" w:cs="Courier New"/>
+        </w:rPr>
+        <w:t>test</w:t>
+      </w:r>
+      <w:proofErr w:type="spellEnd"/>
+      <w:r>
+        <w:rPr>
+          <w:rFonts w:ascii="Courier New" w:hAnsi="Courier New" w:cs="Courier New"/>
+        </w:rPr>
+        <w:t>(</w:t>
+      </w:r>
+      <w:proofErr w:type="gramEnd"/>
+      <w:r>
+        <w:rPr>
+          <w:rFonts w:ascii="Courier New" w:hAnsi="Courier New" w:cs="Courier New"/>
+        </w:rPr>
+        <w:t xml:space="preserve">lincoln_2014, kennedy_2014, </w:t>
+      </w:r>
+      <w:proofErr w:type="spellStart"/>
+      <w:r>
+        <w:rPr>
+          <w:rFonts w:ascii="Courier New" w:hAnsi="Courier New" w:cs="Courier New"/>
+        </w:rPr>
+        <w:t>conf.level</w:t>
+      </w:r>
+      <w:proofErr w:type="spellEnd"/>
+      <w:r>
+        <w:rPr>
+          <w:rFonts w:ascii="Courier New" w:hAnsi="Courier New" w:cs="Courier New"/>
+        </w:rPr>
+        <w:t xml:space="preserve"> = 0.95, alternative = "</w:t>
+      </w:r>
+      <w:proofErr w:type="spellStart"/>
+      <w:r>
+        <w:rPr>
+          <w:rFonts w:ascii="Courier New" w:hAnsi="Courier New" w:cs="Courier New"/>
+        </w:rPr>
+        <w:t>two.sided</w:t>
+      </w:r>
+      <w:proofErr w:type="spellEnd"/>
+      <w:r>
+        <w:rPr>
+          <w:rFonts w:ascii="Courier New" w:hAnsi="Courier New" w:cs="Courier New"/>
+        </w:rPr>
+        <w:t>")</w:t>
+      </w:r>
+    </w:p>
+    <w:p>
+      <w:pPr>
+        <w:pStyle w:val="PlainText"/>
+        <w:rPr>
+          <w:rFonts w:ascii="Courier New" w:hAnsi="Courier New" w:cs="Courier New"/>
+        </w:rPr>
+      </w:pPr>
+      <w:r>
+        <w:rPr>
+          <w:rFonts w:ascii="Courier New" w:hAnsi="Courier New" w:cs="Courier New"/>
+        </w:rPr>
+        <w:t># p-value= 0.03 &lt; 5% =&gt; reject the null hypothesis that the scores of two</w:t>
+      </w:r>
+    </w:p>
+    <w:p>
+      <w:pPr>
+        <w:pStyle w:val="PlainText"/>
+        <w:rPr>
+          <w:rFonts w:ascii="Courier New" w:hAnsi="Courier New" w:cs="Courier New"/>
+        </w:rPr>
+      </w:pPr>
+      <w:r>
+        <w:rPr>
+          <w:rFonts w:ascii="Courier New" w:hAnsi="Courier New" w:cs="Courier New"/>
+        </w:rPr>
+        <w:t># schools are different in 2014</w:t>
+      </w:r>
+    </w:p>
+    <w:p>
+      <w:pPr>
+        <w:pStyle w:val="PlainText"/>
+        <w:rPr>
+          <w:rFonts w:ascii="Courier New" w:hAnsi="Courier New" w:cs="Courier New"/>
+        </w:rPr>
+      </w:pPr>
+      <w:r>
+        <w:rPr>
+          <w:rFonts w:ascii="Courier New" w:hAnsi="Courier New" w:cs="Courier New"/>
+        </w:rPr>
+        <w:t># =&gt; The scores of the two schools are not statistically different in 2014</w:t>
+      </w:r>
+    </w:p>
+    <w:p>
+      <w:pPr>
+        <w:pStyle w:val="PlainText"/>
+        <w:rPr>
+          <w:rFonts w:ascii="Courier New" w:hAnsi="Courier New" w:cs="Courier New"/>
+        </w:rPr>
+      </w:pPr>
+    </w:p>
+    <w:p>
+      <w:pPr>
+        <w:pStyle w:val="PlainText"/>
+        <w:rPr>
+          <w:rFonts w:ascii="Courier New" w:hAnsi="Courier New" w:cs="Courier New"/>
+        </w:rPr>
+      </w:pPr>
+      <w:proofErr w:type="spellStart"/>
+      <w:r>
+        <w:rPr>
+          <w:rFonts w:ascii="Courier New" w:hAnsi="Courier New" w:cs="Courier New"/>
+        </w:rPr>
+        <w:t>t.</w:t>
+      </w:r>
+      <w:proofErr w:type="gramStart"/>
+      <w:r>
+        <w:rPr>
+          <w:rFonts w:ascii="Courier New" w:hAnsi="Courier New" w:cs="Courier New"/>
+        </w:rPr>
+        <w:t>test</w:t>
+      </w:r>
+      <w:proofErr w:type="spellEnd"/>
+      <w:r>
+        <w:rPr>
+          <w:rFonts w:ascii="Courier New" w:hAnsi="Courier New" w:cs="Courier New"/>
+        </w:rPr>
+        <w:t>(</w:t>
+      </w:r>
+      <w:proofErr w:type="gramEnd"/>
+      <w:r>
+        <w:rPr>
+          <w:rFonts w:ascii="Courier New" w:hAnsi="Courier New" w:cs="Courier New"/>
+        </w:rPr>
+        <w:t xml:space="preserve">lincoln_2016, kennedy_2016, </w:t>
+      </w:r>
+      <w:proofErr w:type="spellStart"/>
+      <w:r>
+        <w:rPr>
+          <w:rFonts w:ascii="Courier New" w:hAnsi="Courier New" w:cs="Courier New"/>
+        </w:rPr>
+        <w:t>conf.level</w:t>
+      </w:r>
+      <w:proofErr w:type="spellEnd"/>
+      <w:r>
+        <w:rPr>
+          <w:rFonts w:ascii="Courier New" w:hAnsi="Courier New" w:cs="Courier New"/>
+        </w:rPr>
+        <w:t xml:space="preserve"> = 0.95, alternative = "</w:t>
+      </w:r>
+      <w:proofErr w:type="spellStart"/>
+      <w:r>
+        <w:rPr>
+          <w:rFonts w:ascii="Courier New" w:hAnsi="Courier New" w:cs="Courier New"/>
+        </w:rPr>
+        <w:t>two.sided</w:t>
+      </w:r>
+      <w:proofErr w:type="spellEnd"/>
+      <w:r>
+        <w:rPr>
+          <w:rFonts w:ascii="Courier New" w:hAnsi="Courier New" w:cs="Courier New"/>
+        </w:rPr>
+        <w:t>")</w:t>
+      </w:r>
+    </w:p>
+    <w:p>
+      <w:pPr>
+        <w:pStyle w:val="PlainText"/>
+        <w:rPr>
+          <w:rFonts w:ascii="Courier New" w:hAnsi="Courier New" w:cs="Courier New"/>
+        </w:rPr>
+      </w:pPr>
+      <w:r>
+        <w:rPr>
+          <w:rFonts w:ascii="Courier New" w:hAnsi="Courier New" w:cs="Courier New"/>
+        </w:rPr>
+        <w:t># p-value= 0.03 &lt; 5% =&gt; reject the null hypothesis that the scores of two</w:t>
+      </w:r>
+    </w:p>
+    <w:p>
+      <w:pPr>
+        <w:pStyle w:val="PlainText"/>
+        <w:rPr>
+          <w:rFonts w:ascii="Courier New" w:hAnsi="Courier New" w:cs="Courier New"/>
+        </w:rPr>
+      </w:pPr>
+      <w:r>
+        <w:rPr>
+          <w:rFonts w:ascii="Courier New" w:hAnsi="Courier New" w:cs="Courier New"/>
+        </w:rPr>
+        <w:t># schools are different in 2016</w:t>
+      </w:r>
+    </w:p>
+    <w:p>
+      <w:pPr>
+        <w:pStyle w:val="PlainText"/>
+        <w:rPr>
+          <w:rFonts w:ascii="Courier New" w:hAnsi="Courier New" w:cs="Courier New"/>
+        </w:rPr>
+      </w:pPr>
+      <w:r>
+        <w:rPr>
+          <w:rFonts w:ascii="Courier New" w:hAnsi="Courier New" w:cs="Courier New"/>
+        </w:rPr>
+        <w:t># =&gt; The scores of the two schools are not statistically different in 2016</w:t>
+      </w:r>
+    </w:p>
+    <w:p>
+      <w:pPr>
+        <w:pStyle w:val="PlainText"/>
+        <w:rPr>
+          <w:rFonts w:ascii="Courier New" w:hAnsi="Courier New" w:cs="Courier New"/>
+        </w:rPr>
+      </w:pPr>
+    </w:p>
+    <w:p>
+      <w:pPr>
+        <w:pStyle w:val="PlainText"/>
+        <w:rPr>
+          <w:rFonts w:ascii="Courier New" w:hAnsi="Courier New" w:cs="Courier New"/>
+        </w:rPr>
+      </w:pPr>
+      <w:r>
+        <w:rPr>
+          <w:rFonts w:ascii="Courier New" w:hAnsi="Courier New" w:cs="Courier New"/>
+        </w:rPr>
+        <w:t xml:space="preserve">## E: A score of 40 is considered as pass. Test the hypothesis that the </w:t>
+      </w:r>
+    </w:p>
+    <w:p>
+      <w:pPr>
+        <w:pStyle w:val="PlainText"/>
+        <w:rPr>
+          <w:rFonts w:ascii="Courier New" w:hAnsi="Courier New" w:cs="Courier New"/>
+        </w:rPr>
+      </w:pPr>
+      <w:r>
+        <w:rPr>
+          <w:rFonts w:ascii="Courier New" w:hAnsi="Courier New" w:cs="Courier New"/>
+        </w:rPr>
+        <w:t xml:space="preserve">## proportion of students who pass the exam is the same for both schools </w:t>
+      </w:r>
+    </w:p>
+    <w:p>
+      <w:pPr>
+        <w:pStyle w:val="PlainText"/>
+        <w:rPr>
+          <w:rFonts w:ascii="Courier New" w:hAnsi="Courier New" w:cs="Courier New"/>
+        </w:rPr>
+      </w:pPr>
+      <w:r>
+        <w:rPr>
+          <w:rFonts w:ascii="Courier New" w:hAnsi="Courier New" w:cs="Courier New"/>
+        </w:rPr>
+        <w:t>## against the alternative that the proportions are not the same.</w:t>
+      </w:r>
+    </w:p>
+    <w:p>
+      <w:pPr>
+        <w:pStyle w:val="PlainText"/>
+        <w:rPr>
+          <w:rFonts w:ascii="Courier New" w:hAnsi="Courier New" w:cs="Courier New"/>
+        </w:rPr>
+      </w:pPr>
+    </w:p>
+    <w:p>
+      <w:pPr>
+        <w:pStyle w:val="PlainText"/>
+        <w:rPr>
+          <w:rFonts w:ascii="Courier New" w:hAnsi="Courier New" w:cs="Courier New"/>
+        </w:rPr>
+      </w:pPr>
+      <w:r>
+        <w:rPr>
+          <w:rFonts w:ascii="Courier New" w:hAnsi="Courier New" w:cs="Courier New"/>
+        </w:rPr>
+        <w:t># Define and create pass/fail data</w:t>
+      </w:r>
+    </w:p>
+    <w:p>
+      <w:pPr>
+        <w:pStyle w:val="PlainText"/>
+        <w:rPr>
+          <w:rFonts w:ascii="Courier New" w:hAnsi="Courier New" w:cs="Courier New"/>
+        </w:rPr>
+      </w:pPr>
+      <w:proofErr w:type="spellStart"/>
+      <w:r>
+        <w:rPr>
+          <w:rFonts w:ascii="Courier New" w:hAnsi="Courier New" w:cs="Courier New"/>
+        </w:rPr>
+        <w:t>score_data$pass</w:t>
+      </w:r>
+      <w:proofErr w:type="spellEnd"/>
+      <w:r>
+        <w:rPr>
+          <w:rFonts w:ascii="Courier New" w:hAnsi="Courier New" w:cs="Courier New"/>
+        </w:rPr>
+        <w:t xml:space="preserve"> = </w:t>
+      </w:r>
+      <w:proofErr w:type="spellStart"/>
+      <w:proofErr w:type="gramStart"/>
+      <w:r>
+        <w:rPr>
+          <w:rFonts w:ascii="Courier New" w:hAnsi="Courier New" w:cs="Courier New"/>
+        </w:rPr>
+        <w:t>ifelse</w:t>
+      </w:r>
+      <w:proofErr w:type="spellEnd"/>
+      <w:r>
+        <w:rPr>
+          <w:rFonts w:ascii="Courier New" w:hAnsi="Courier New" w:cs="Courier New"/>
+        </w:rPr>
+        <w:t>(</w:t>
+      </w:r>
+      <w:proofErr w:type="gramEnd"/>
+      <w:r>
+        <w:rPr>
+          <w:rFonts w:ascii="Courier New" w:hAnsi="Courier New" w:cs="Courier New"/>
+        </w:rPr>
+        <w:t>(</w:t>
+      </w:r>
+      <w:proofErr w:type="spellStart"/>
+      <w:r>
+        <w:rPr>
+          <w:rFonts w:ascii="Courier New" w:hAnsi="Courier New" w:cs="Courier New"/>
+        </w:rPr>
+        <w:t>score_data$score</w:t>
+      </w:r>
+      <w:proofErr w:type="spellEnd"/>
+      <w:r>
+        <w:rPr>
+          <w:rFonts w:ascii="Courier New" w:hAnsi="Courier New" w:cs="Courier New"/>
+        </w:rPr>
+        <w:t xml:space="preserve"> &gt;= 40), 1, 0)</w:t>
+      </w:r>
+    </w:p>
+    <w:p>
+      <w:pPr>
+        <w:pStyle w:val="PlainText"/>
+        <w:rPr>
+          <w:rFonts w:ascii="Courier New" w:hAnsi="Courier New" w:cs="Courier New"/>
+        </w:rPr>
+      </w:pPr>
+    </w:p>
+    <w:p>
+      <w:pPr>
+        <w:pStyle w:val="PlainText"/>
+        <w:rPr>
+          <w:rFonts w:ascii="Courier New" w:hAnsi="Courier New" w:cs="Courier New"/>
+        </w:rPr>
+      </w:pPr>
+      <w:proofErr w:type="spellStart"/>
+      <w:r>
+        <w:rPr>
+          <w:rFonts w:ascii="Courier New" w:hAnsi="Courier New" w:cs="Courier New"/>
+        </w:rPr>
+        <w:t>kennedy_pass</w:t>
+      </w:r>
+      <w:proofErr w:type="spellEnd"/>
+      <w:r>
+        <w:rPr>
+          <w:rFonts w:ascii="Courier New" w:hAnsi="Courier New" w:cs="Courier New"/>
+        </w:rPr>
+        <w:t xml:space="preserve"> = </w:t>
+      </w:r>
+      <w:proofErr w:type="spellStart"/>
+      <w:r>
+        <w:rPr>
+          <w:rFonts w:ascii="Courier New" w:hAnsi="Courier New" w:cs="Courier New"/>
+        </w:rPr>
+        <w:t>score_data$</w:t>
+      </w:r>
+      <w:proofErr w:type="gramStart"/>
+      <w:r>
+        <w:rPr>
+          <w:rFonts w:ascii="Courier New" w:hAnsi="Courier New" w:cs="Courier New"/>
+        </w:rPr>
+        <w:t>pass</w:t>
+      </w:r>
+      <w:proofErr w:type="spellEnd"/>
+      <w:r>
+        <w:rPr>
+          <w:rFonts w:ascii="Courier New" w:hAnsi="Courier New" w:cs="Courier New"/>
+        </w:rPr>
+        <w:t>[</w:t>
+      </w:r>
+      <w:proofErr w:type="spellStart"/>
+      <w:proofErr w:type="gramEnd"/>
+      <w:r>
+        <w:rPr>
+          <w:rFonts w:ascii="Courier New" w:hAnsi="Courier New" w:cs="Courier New"/>
+        </w:rPr>
+        <w:t>score_data$school</w:t>
+      </w:r>
+      <w:proofErr w:type="spellEnd"/>
+      <w:r>
+        <w:rPr>
+          <w:rFonts w:ascii="Courier New" w:hAnsi="Courier New" w:cs="Courier New"/>
+        </w:rPr>
+        <w:t xml:space="preserve"> == 'Kennedy']</w:t>
+      </w:r>
+    </w:p>
+    <w:p>
+      <w:pPr>
+        <w:pStyle w:val="PlainText"/>
+        <w:rPr>
+          <w:rFonts w:ascii="Courier New" w:hAnsi="Courier New" w:cs="Courier New"/>
+        </w:rPr>
+      </w:pPr>
+      <w:proofErr w:type="spellStart"/>
+      <w:r>
+        <w:rPr>
+          <w:rFonts w:ascii="Courier New" w:hAnsi="Courier New" w:cs="Courier New"/>
+        </w:rPr>
+        <w:t>lincoln_pass</w:t>
+      </w:r>
+      <w:proofErr w:type="spellEnd"/>
+      <w:r>
+        <w:rPr>
+          <w:rFonts w:ascii="Courier New" w:hAnsi="Courier New" w:cs="Courier New"/>
+        </w:rPr>
+        <w:t xml:space="preserve"> = </w:t>
+      </w:r>
+      <w:proofErr w:type="spellStart"/>
+      <w:r>
+        <w:rPr>
+          <w:rFonts w:ascii="Courier New" w:hAnsi="Courier New" w:cs="Courier New"/>
+        </w:rPr>
+        <w:t>score_data$</w:t>
+      </w:r>
+      <w:proofErr w:type="gramStart"/>
+      <w:r>
+        <w:rPr>
+          <w:rFonts w:ascii="Courier New" w:hAnsi="Courier New" w:cs="Courier New"/>
+        </w:rPr>
+        <w:t>pass</w:t>
+      </w:r>
+      <w:proofErr w:type="spellEnd"/>
+      <w:r>
+        <w:rPr>
+          <w:rFonts w:ascii="Courier New" w:hAnsi="Courier New" w:cs="Courier New"/>
+        </w:rPr>
+        <w:t>[</w:t>
+      </w:r>
+      <w:proofErr w:type="spellStart"/>
+      <w:proofErr w:type="gramEnd"/>
+      <w:r>
+        <w:rPr>
+          <w:rFonts w:ascii="Courier New" w:hAnsi="Courier New" w:cs="Courier New"/>
+        </w:rPr>
+        <w:t>score_data$school</w:t>
+      </w:r>
+      <w:proofErr w:type="spellEnd"/>
+      <w:r>
+        <w:rPr>
+          <w:rFonts w:ascii="Courier New" w:hAnsi="Courier New" w:cs="Courier New"/>
+        </w:rPr>
+        <w:t xml:space="preserve"> == 'Lincoln']</w:t>
+      </w:r>
+    </w:p>
+    <w:p>
+      <w:pPr>
+        <w:pStyle w:val="PlainText"/>
+        <w:rPr>
+          <w:rFonts w:ascii="Courier New" w:hAnsi="Courier New" w:cs="Courier New"/>
+        </w:rPr>
+      </w:pPr>
+    </w:p>
+    <w:p>
+      <w:pPr>
+        <w:pStyle w:val="PlainText"/>
+        <w:rPr>
+          <w:rFonts w:ascii="Courier New" w:hAnsi="Courier New" w:cs="Courier New"/>
+        </w:rPr>
+      </w:pPr>
+      <w:proofErr w:type="spellStart"/>
+      <w:r>
+        <w:rPr>
+          <w:rFonts w:ascii="Courier New" w:hAnsi="Courier New" w:cs="Courier New"/>
+        </w:rPr>
+        <w:t>t.</w:t>
+      </w:r>
+      <w:proofErr w:type="gramStart"/>
+      <w:r>
+        <w:rPr>
+          <w:rFonts w:ascii="Courier New" w:hAnsi="Courier New" w:cs="Courier New"/>
+        </w:rPr>
+        <w:t>test</w:t>
+      </w:r>
+      <w:proofErr w:type="spellEnd"/>
+      <w:r>
+        <w:rPr>
+          <w:rFonts w:ascii="Courier New" w:hAnsi="Courier New" w:cs="Courier New"/>
+        </w:rPr>
+        <w:t>(</w:t>
+      </w:r>
+      <w:proofErr w:type="spellStart"/>
+      <w:proofErr w:type="gramEnd"/>
+      <w:r>
+        <w:rPr>
+          <w:rFonts w:ascii="Courier New" w:hAnsi="Courier New" w:cs="Courier New"/>
+        </w:rPr>
+        <w:t>kennedy_pass</w:t>
+      </w:r>
+      <w:proofErr w:type="spellEnd"/>
+      <w:r>
+        <w:rPr>
+          <w:rFonts w:ascii="Courier New" w:hAnsi="Courier New" w:cs="Courier New"/>
+        </w:rPr>
+        <w:t xml:space="preserve">, </w:t>
+      </w:r>
+      <w:proofErr w:type="spellStart"/>
+      <w:r>
+        <w:rPr>
+          <w:rFonts w:ascii="Courier New" w:hAnsi="Courier New" w:cs="Courier New"/>
+        </w:rPr>
+        <w:t>lincoln_pass</w:t>
+      </w:r>
+      <w:proofErr w:type="spellEnd"/>
+      <w:r>
+        <w:rPr>
+          <w:rFonts w:ascii="Courier New" w:hAnsi="Courier New" w:cs="Courier New"/>
+        </w:rPr>
+        <w:t xml:space="preserve">, </w:t>
+      </w:r>
+      <w:proofErr w:type="spellStart"/>
+      <w:r>
+        <w:rPr>
+          <w:rFonts w:ascii="Courier New" w:hAnsi="Courier New" w:cs="Courier New"/>
+        </w:rPr>
+        <w:t>conf.level</w:t>
+      </w:r>
+      <w:proofErr w:type="spellEnd"/>
+      <w:r>
+        <w:rPr>
+          <w:rFonts w:ascii="Courier New" w:hAnsi="Courier New" w:cs="Courier New"/>
+        </w:rPr>
+        <w:t xml:space="preserve"> = 0.95, alternative = "</w:t>
+      </w:r>
+      <w:proofErr w:type="spellStart"/>
+      <w:r>
+        <w:rPr>
+          <w:rFonts w:ascii="Courier New" w:hAnsi="Courier New" w:cs="Courier New"/>
+        </w:rPr>
+        <w:t>two.sided</w:t>
+      </w:r>
+      <w:proofErr w:type="spellEnd"/>
+      <w:r>
+        <w:rPr>
+          <w:rFonts w:ascii="Courier New" w:hAnsi="Courier New" w:cs="Courier New"/>
+        </w:rPr>
+        <w:t>")</w:t>
+      </w:r>
+    </w:p>
+    <w:p>
+      <w:pPr>
+        <w:pStyle w:val="PlainText"/>
+        <w:rPr>
+          <w:rFonts w:ascii="Courier New" w:hAnsi="Courier New" w:cs="Courier New"/>
+        </w:rPr>
+      </w:pPr>
+      <w:r>
+        <w:rPr>
+          <w:rFonts w:ascii="Courier New" w:hAnsi="Courier New" w:cs="Courier New"/>
+        </w:rPr>
+        <w:t xml:space="preserve"># p-value= 0.0003 &lt; 5% =&gt; reject the null hypothesis that proportion of students </w:t>
+      </w:r>
+    </w:p>
+    <w:p>
+      <w:pPr>
+        <w:pStyle w:val="PlainText"/>
+        <w:rPr>
+          <w:rFonts w:ascii="Courier New" w:hAnsi="Courier New" w:cs="Courier New"/>
+        </w:rPr>
+      </w:pPr>
+      <w:r>
+        <w:rPr>
+          <w:rFonts w:ascii="Courier New" w:hAnsi="Courier New" w:cs="Courier New"/>
+        </w:rPr>
+        <w:t># who pass the exam is the same for both schools.</w:t>
+      </w:r>
+    </w:p>
+    <w:p>
+      <w:pPr>
+        <w:pStyle w:val="PlainText"/>
+        <w:rPr>
+          <w:rFonts w:ascii="Courier New" w:hAnsi="Courier New" w:cs="Courier New"/>
+        </w:rPr>
+      </w:pPr>
+    </w:p>
+    <w:p>
+      <w:pPr>
+        <w:pStyle w:val="PlainText"/>
+        <w:rPr>
+          <w:rFonts w:ascii="Courier New" w:hAnsi="Courier New" w:cs="Courier New"/>
+        </w:rPr>
+      </w:pPr>
+      <w:proofErr w:type="spellStart"/>
+      <w:r>
+        <w:rPr>
+          <w:rFonts w:ascii="Courier New" w:hAnsi="Courier New" w:cs="Courier New"/>
+        </w:rPr>
+        <w:t>t.</w:t>
+      </w:r>
+      <w:proofErr w:type="gramStart"/>
+      <w:r>
+        <w:rPr>
+          <w:rFonts w:ascii="Courier New" w:hAnsi="Courier New" w:cs="Courier New"/>
+        </w:rPr>
+        <w:t>test</w:t>
+      </w:r>
+      <w:proofErr w:type="spellEnd"/>
+      <w:r>
+        <w:rPr>
+          <w:rFonts w:ascii="Courier New" w:hAnsi="Courier New" w:cs="Courier New"/>
+        </w:rPr>
+        <w:t>(</w:t>
+      </w:r>
+      <w:proofErr w:type="spellStart"/>
+      <w:proofErr w:type="gramEnd"/>
+      <w:r>
+        <w:rPr>
+          <w:rFonts w:ascii="Courier New" w:hAnsi="Courier New" w:cs="Courier New"/>
+        </w:rPr>
+        <w:t>kennedy_pass</w:t>
+      </w:r>
+      <w:proofErr w:type="spellEnd"/>
+      <w:r>
+        <w:rPr>
+          <w:rFonts w:ascii="Courier New" w:hAnsi="Courier New" w:cs="Courier New"/>
+        </w:rPr>
+        <w:t xml:space="preserve">, </w:t>
+      </w:r>
+      <w:proofErr w:type="spellStart"/>
+      <w:r>
+        <w:rPr>
+          <w:rFonts w:ascii="Courier New" w:hAnsi="Courier New" w:cs="Courier New"/>
+        </w:rPr>
+        <w:t>lincoln_pass</w:t>
+      </w:r>
+      <w:proofErr w:type="spellEnd"/>
+      <w:r>
+        <w:rPr>
+          <w:rFonts w:ascii="Courier New" w:hAnsi="Courier New" w:cs="Courier New"/>
+        </w:rPr>
+        <w:t xml:space="preserve">, </w:t>
+      </w:r>
+      <w:proofErr w:type="spellStart"/>
+      <w:r>
+        <w:rPr>
+          <w:rFonts w:ascii="Courier New" w:hAnsi="Courier New" w:cs="Courier New"/>
+        </w:rPr>
+        <w:t>conf.level</w:t>
+      </w:r>
+      <w:proofErr w:type="spellEnd"/>
+      <w:r>
+        <w:rPr>
+          <w:rFonts w:ascii="Courier New" w:hAnsi="Courier New" w:cs="Courier New"/>
+        </w:rPr>
+        <w:t xml:space="preserve"> = 0.95, alternative = "greater")</w:t>
+      </w:r>
+    </w:p>
+    <w:p>
+      <w:pPr>
+        <w:pStyle w:val="PlainText"/>
+        <w:rPr>
+          <w:rFonts w:ascii="Courier New" w:hAnsi="Courier New" w:cs="Courier New"/>
+        </w:rPr>
+      </w:pPr>
+      <w:r>
+        <w:rPr>
+          <w:rFonts w:ascii="Courier New" w:hAnsi="Courier New" w:cs="Courier New"/>
+        </w:rPr>
+        <w:t># # p-value= 0.0001 &lt; 5% =&gt; reject the null hypothesis and accept the</w:t>
+      </w:r>
+    </w:p>
+    <w:p>
+      <w:pPr>
+        <w:pStyle w:val="PlainText"/>
+        <w:rPr>
+          <w:rFonts w:ascii="Courier New" w:hAnsi="Courier New" w:cs="Courier New"/>
+        </w:rPr>
+      </w:pPr>
+      <w:r>
+        <w:rPr>
+          <w:rFonts w:ascii="Courier New" w:hAnsi="Courier New" w:cs="Courier New"/>
+        </w:rPr>
+        <w:lastRenderedPageBreak/>
+        <w:t># alternative hypothesis that the Kennedy school had a larger proportion</w:t>
+      </w:r>
+    </w:p>
+    <w:p>
+      <w:pPr>
+        <w:pStyle w:val="PlainText"/>
+        <w:rPr>
+          <w:rFonts w:ascii="Courier New" w:hAnsi="Courier New" w:cs="Courier New"/>
+        </w:rPr>
+      </w:pPr>
+      <w:r>
+        <w:rPr>
+          <w:rFonts w:ascii="Courier New" w:hAnsi="Courier New" w:cs="Courier New"/>
+        </w:rPr>
+        <w:t># of students passing the exam, with a confidence level of 95%</w:t>
+      </w:r>
+    </w:p>
+    <w:p>
+      <w:pPr>
+        <w:pStyle w:val="PlainText"/>
+        <w:rPr>
+          <w:rFonts w:ascii="Courier New" w:hAnsi="Courier New" w:cs="Courier New"/>
+        </w:rPr>
+      </w:pPr>
+    </w:p>
+    <w:p>
+      <w:pPr>
+        <w:spacing w:line="360" w:lineRule="auto"/>
+        <w:rPr>
+          <w:rFonts w:ascii="Times New Roman" w:hAnsi="Times New Roman" w:cs="Times New Roman"/>
+        </w:rPr>
+      </w:pPr>
+    </w:p>
+    <w:p>
+      <w:pPr>
+        <w:spacing w:line="360" w:lineRule="auto"/>
+        <w:rPr>
+          <w:rFonts w:ascii="Times New Roman" w:hAnsi="Times New Roman" w:cs="Times New Roman"/>
+        </w:rPr>
+      </w:pPr>
     </w:p>
     <w:p>
       <w:pPr>
@@ -1286,16 +4764,6 @@
     </w:p>
     <w:p>
       <w:pPr>
-        <w:pStyle w:val="ListParagraph"/>
-        <w:spacing w:line="360" w:lineRule="auto"/>
-        <w:ind w:left="1080"/>
-        <w:rPr>
-          <w:rFonts w:ascii="Times New Roman" w:hAnsi="Times New Roman" w:cs="Times New Roman"/>
-        </w:rPr>
-      </w:pPr>
-    </w:p>
-    <w:p>
-      <w:pPr>
         <w:spacing w:line="360" w:lineRule="auto"/>
         <w:rPr>
           <w:rFonts w:ascii="Times New Roman" w:hAnsi="Times New Roman" w:cs="Times New Roman"/>
@@ -1313,7 +4781,7 @@
       </w:pPr>
     </w:p>
     <w:sectPr>
-      <w:headerReference w:type="default" r:id="rId7"/>
+      <w:headerReference w:type="default" r:id="rId8"/>
       <w:pgSz w:w="12240" w:h="15840"/>
       <w:pgMar w:top="1440" w:right="1440" w:bottom="1440" w:left="1440" w:header="720" w:footer="720" w:gutter="0"/>
       <w:cols w:space="720"/>
@@ -2759,6 +6227,42 @@
       <w:contextualSpacing/>
     </w:pPr>
   </w:style>
+  <w:style w:type="character" w:styleId="Hyperlink">
+    <w:name w:val="Hyperlink"/>
+    <w:basedOn w:val="DefaultParagraphFont"/>
+    <w:uiPriority w:val="99"/>
+    <w:unhideWhenUsed/>
+    <w:rsid w:val="00BA624E"/>
+    <w:rPr>
+      <w:color w:val="0563C1" w:themeColor="hyperlink"/>
+      <w:u w:val="single"/>
+    </w:rPr>
+  </w:style>
+  <w:style w:type="paragraph" w:styleId="PlainText">
+    <w:name w:val="Plain Text"/>
+    <w:basedOn w:val="Normal"/>
+    <w:link w:val="PlainTextChar"/>
+    <w:uiPriority w:val="99"/>
+    <w:unhideWhenUsed/>
+    <w:rsid w:val="00BA624E"/>
+    <w:rPr>
+      <w:rFonts w:ascii="Consolas" w:hAnsi="Consolas" w:cs="Consolas"/>
+      <w:sz w:val="21"/>
+      <w:szCs w:val="21"/>
+    </w:rPr>
+  </w:style>
+  <w:style w:type="character" w:customStyle="1" w:styleId="PlainTextChar">
+    <w:name w:val="Plain Text Char"/>
+    <w:basedOn w:val="DefaultParagraphFont"/>
+    <w:link w:val="PlainText"/>
+    <w:uiPriority w:val="99"/>
+    <w:rsid w:val="00BA624E"/>
+    <w:rPr>
+      <w:rFonts w:ascii="Consolas" w:hAnsi="Consolas" w:cs="Consolas"/>
+      <w:sz w:val="21"/>
+      <w:szCs w:val="21"/>
+    </w:rPr>
+  </w:style>
 </w:styles>
 </file>
 

</xml_diff>